<commit_message>
Opyat' zabyl, nu ye-maye
</commit_message>
<xml_diff>
--- a/Sem2/OAiP-Nachitka.docx
+++ b/Sem2/OAiP-Nachitka.docx
@@ -416,26 +416,7 @@
           <w:lang w:val="en-US"/>
         </w:rPr>
         <w:tab/>
-      </w:r>
-      <w:proofErr w:type="spellStart"/>
-      <w:r>
-        <w:rPr>
-          <w:rFonts w:ascii="Times New Roman" w:hAnsi="Times New Roman" w:cs="Times New Roman"/>
-          <w:sz w:val="28"/>
-          <w:szCs w:val="28"/>
-          <w:lang w:val="en-US"/>
-        </w:rPr>
-        <w:t>TButton</w:t>
-      </w:r>
-      <w:proofErr w:type="spellEnd"/>
-      <w:r>
-        <w:rPr>
-          <w:rFonts w:ascii="Times New Roman" w:hAnsi="Times New Roman" w:cs="Times New Roman"/>
-          <w:sz w:val="28"/>
-          <w:szCs w:val="28"/>
-          <w:lang w:val="en-US"/>
-        </w:rPr>
-        <w:t xml:space="preserve"> = record</w:t>
+        <w:t>TButton = record</w:t>
       </w:r>
     </w:p>
     <w:p>
@@ -549,47 +530,7 @@
           <w:szCs w:val="28"/>
           <w:lang w:val="en-US"/>
         </w:rPr>
-        <w:t xml:space="preserve">Procedure </w:t>
-      </w:r>
-      <w:proofErr w:type="spellStart"/>
-      <w:r>
-        <w:rPr>
-          <w:rFonts w:ascii="Times New Roman" w:hAnsi="Times New Roman" w:cs="Times New Roman"/>
-          <w:sz w:val="28"/>
-          <w:szCs w:val="28"/>
-          <w:lang w:val="en-US"/>
-        </w:rPr>
-        <w:t>SetPos</w:t>
-      </w:r>
-      <w:proofErr w:type="spellEnd"/>
-      <w:r>
-        <w:rPr>
-          <w:rFonts w:ascii="Times New Roman" w:hAnsi="Times New Roman" w:cs="Times New Roman"/>
-          <w:sz w:val="28"/>
-          <w:szCs w:val="28"/>
-          <w:lang w:val="en-US"/>
-        </w:rPr>
-        <w:t xml:space="preserve">(var Button: </w:t>
-      </w:r>
-      <w:proofErr w:type="spellStart"/>
-      <w:r>
-        <w:rPr>
-          <w:rFonts w:ascii="Times New Roman" w:hAnsi="Times New Roman" w:cs="Times New Roman"/>
-          <w:sz w:val="28"/>
-          <w:szCs w:val="28"/>
-          <w:lang w:val="en-US"/>
-        </w:rPr>
-        <w:t>TButton</w:t>
-      </w:r>
-      <w:proofErr w:type="spellEnd"/>
-      <w:r>
-        <w:rPr>
-          <w:rFonts w:ascii="Times New Roman" w:hAnsi="Times New Roman" w:cs="Times New Roman"/>
-          <w:sz w:val="28"/>
-          <w:szCs w:val="28"/>
-          <w:lang w:val="en-US"/>
-        </w:rPr>
-        <w:t>; X, Y: Integer);</w:t>
+        <w:t>Procedure SetPos(var Button: TButton; X, Y: Integer);</w:t>
       </w:r>
     </w:p>
     <w:p>
@@ -638,26 +579,7 @@
           <w:lang w:val="en-US"/>
         </w:rPr>
         <w:tab/>
-      </w:r>
-      <w:proofErr w:type="spellStart"/>
-      <w:r>
-        <w:rPr>
-          <w:rFonts w:ascii="Times New Roman" w:hAnsi="Times New Roman" w:cs="Times New Roman"/>
-          <w:sz w:val="28"/>
-          <w:szCs w:val="28"/>
-          <w:lang w:val="en-US"/>
-        </w:rPr>
-        <w:t>TListBox</w:t>
-      </w:r>
-      <w:proofErr w:type="spellEnd"/>
-      <w:r>
-        <w:rPr>
-          <w:rFonts w:ascii="Times New Roman" w:hAnsi="Times New Roman" w:cs="Times New Roman"/>
-          <w:sz w:val="28"/>
-          <w:szCs w:val="28"/>
-          <w:lang w:val="en-US"/>
-        </w:rPr>
-        <w:t xml:space="preserve"> = record</w:t>
+        <w:t>TListBox = record</w:t>
       </w:r>
     </w:p>
     <w:p>
@@ -755,29 +677,8 @@
           <w:szCs w:val="28"/>
           <w:lang w:val="en-US"/>
         </w:rPr>
-        <w:t xml:space="preserve">Procedure </w:t>
-      </w:r>
-      <w:proofErr w:type="spellStart"/>
-      <w:r>
-        <w:rPr>
-          <w:rFonts w:ascii="Times New Roman" w:hAnsi="Times New Roman" w:cs="Times New Roman"/>
-          <w:sz w:val="28"/>
-          <w:szCs w:val="28"/>
-          <w:lang w:val="en-US"/>
-        </w:rPr>
-        <w:t>SetPos</w:t>
-      </w:r>
-      <w:proofErr w:type="spellEnd"/>
-      <w:r>
-        <w:rPr>
-          <w:rFonts w:ascii="Times New Roman" w:hAnsi="Times New Roman" w:cs="Times New Roman"/>
-          <w:sz w:val="28"/>
-          <w:szCs w:val="28"/>
-          <w:lang w:val="en-US"/>
-        </w:rPr>
-        <w:t xml:space="preserve">(var </w:t>
-      </w:r>
-      <w:proofErr w:type="spellStart"/>
+        <w:t xml:space="preserve">Procedure SetPos(var </w:t>
+      </w:r>
       <w:r>
         <w:rPr>
           <w:rFonts w:ascii="Times New Roman" w:hAnsi="Times New Roman" w:cs="Times New Roman"/>
@@ -787,25 +688,14 @@
         </w:rPr>
         <w:t>ListBox</w:t>
       </w:r>
-      <w:proofErr w:type="spellEnd"/>
-      <w:r>
-        <w:rPr>
-          <w:rFonts w:ascii="Times New Roman" w:hAnsi="Times New Roman" w:cs="Times New Roman"/>
-          <w:sz w:val="28"/>
-          <w:szCs w:val="28"/>
-          <w:lang w:val="en-US"/>
-        </w:rPr>
-        <w:t xml:space="preserve">: </w:t>
-      </w:r>
-      <w:proofErr w:type="spellStart"/>
-      <w:r>
-        <w:rPr>
-          <w:rFonts w:ascii="Times New Roman" w:hAnsi="Times New Roman" w:cs="Times New Roman"/>
-          <w:sz w:val="28"/>
-          <w:szCs w:val="28"/>
-          <w:lang w:val="en-US"/>
-        </w:rPr>
-        <w:t>T</w:t>
+      <w:r>
+        <w:rPr>
+          <w:rFonts w:ascii="Times New Roman" w:hAnsi="Times New Roman" w:cs="Times New Roman"/>
+          <w:sz w:val="28"/>
+          <w:szCs w:val="28"/>
+          <w:lang w:val="en-US"/>
+        </w:rPr>
+        <w:t>: T</w:t>
       </w:r>
       <w:r>
         <w:rPr>
@@ -816,7 +706,6 @@
         </w:rPr>
         <w:t>ListBox</w:t>
       </w:r>
-      <w:proofErr w:type="spellEnd"/>
       <w:r>
         <w:rPr>
           <w:rFonts w:ascii="Times New Roman" w:hAnsi="Times New Roman" w:cs="Times New Roman"/>
@@ -863,126 +752,26 @@
           <w:szCs w:val="28"/>
           <w:lang w:val="en-US"/>
         </w:rPr>
-        <w:t xml:space="preserve">Procedure </w:t>
-      </w:r>
-      <w:proofErr w:type="spellStart"/>
-      <w:r>
-        <w:rPr>
-          <w:rFonts w:ascii="Times New Roman" w:hAnsi="Times New Roman" w:cs="Times New Roman"/>
-          <w:sz w:val="28"/>
-          <w:szCs w:val="28"/>
-          <w:lang w:val="en-US"/>
-        </w:rPr>
-        <w:t>Button_SetPos</w:t>
-      </w:r>
-      <w:proofErr w:type="spellEnd"/>
-      <w:r>
-        <w:rPr>
-          <w:rFonts w:ascii="Times New Roman" w:hAnsi="Times New Roman" w:cs="Times New Roman"/>
-          <w:sz w:val="28"/>
-          <w:szCs w:val="28"/>
-          <w:lang w:val="en-US"/>
-        </w:rPr>
-        <w:t xml:space="preserve">(var Button: </w:t>
-      </w:r>
-      <w:proofErr w:type="spellStart"/>
-      <w:r>
-        <w:rPr>
-          <w:rFonts w:ascii="Times New Roman" w:hAnsi="Times New Roman" w:cs="Times New Roman"/>
-          <w:sz w:val="28"/>
-          <w:szCs w:val="28"/>
-          <w:lang w:val="en-US"/>
-        </w:rPr>
-        <w:t>TButton</w:t>
-      </w:r>
-      <w:proofErr w:type="spellEnd"/>
-      <w:r>
-        <w:rPr>
-          <w:rFonts w:ascii="Times New Roman" w:hAnsi="Times New Roman" w:cs="Times New Roman"/>
-          <w:sz w:val="28"/>
-          <w:szCs w:val="28"/>
-          <w:lang w:val="en-US"/>
-        </w:rPr>
-        <w:t>; X, Y: Integer);</w:t>
-      </w:r>
-    </w:p>
-    <w:p>
-      <w:pPr>
-        <w:rPr>
-          <w:rFonts w:ascii="Times New Roman" w:hAnsi="Times New Roman" w:cs="Times New Roman"/>
-          <w:sz w:val="28"/>
-          <w:szCs w:val="28"/>
-          <w:lang w:val="en-US"/>
-        </w:rPr>
-      </w:pPr>
-      <w:r>
-        <w:rPr>
-          <w:rFonts w:ascii="Times New Roman" w:hAnsi="Times New Roman" w:cs="Times New Roman"/>
-          <w:sz w:val="28"/>
-          <w:szCs w:val="28"/>
-          <w:lang w:val="en-US"/>
-        </w:rPr>
-        <w:t xml:space="preserve">Procedure </w:t>
-      </w:r>
-      <w:proofErr w:type="spellStart"/>
-      <w:r>
-        <w:rPr>
-          <w:rFonts w:ascii="Times New Roman" w:hAnsi="Times New Roman" w:cs="Times New Roman"/>
-          <w:sz w:val="28"/>
-          <w:szCs w:val="28"/>
-          <w:lang w:val="en-US"/>
-        </w:rPr>
-        <w:t>ListBox_SetPos</w:t>
-      </w:r>
-      <w:proofErr w:type="spellEnd"/>
-      <w:r>
-        <w:rPr>
-          <w:rFonts w:ascii="Times New Roman" w:hAnsi="Times New Roman" w:cs="Times New Roman"/>
-          <w:sz w:val="28"/>
-          <w:szCs w:val="28"/>
-          <w:lang w:val="en-US"/>
-        </w:rPr>
-        <w:t xml:space="preserve">(var </w:t>
-      </w:r>
-      <w:proofErr w:type="spellStart"/>
-      <w:r>
-        <w:rPr>
-          <w:rFonts w:ascii="Times New Roman" w:hAnsi="Times New Roman" w:cs="Times New Roman"/>
-          <w:sz w:val="28"/>
-          <w:szCs w:val="28"/>
-          <w:lang w:val="en-US"/>
-        </w:rPr>
-        <w:t>ListBox</w:t>
-      </w:r>
-      <w:proofErr w:type="spellEnd"/>
-      <w:r>
-        <w:rPr>
-          <w:rFonts w:ascii="Times New Roman" w:hAnsi="Times New Roman" w:cs="Times New Roman"/>
-          <w:sz w:val="28"/>
-          <w:szCs w:val="28"/>
-          <w:lang w:val="en-US"/>
-        </w:rPr>
-        <w:t xml:space="preserve">: </w:t>
-      </w:r>
-      <w:proofErr w:type="spellStart"/>
-      <w:r>
-        <w:rPr>
-          <w:rFonts w:ascii="Times New Roman" w:hAnsi="Times New Roman" w:cs="Times New Roman"/>
-          <w:sz w:val="28"/>
-          <w:szCs w:val="28"/>
-          <w:lang w:val="en-US"/>
-        </w:rPr>
-        <w:t>TListBox</w:t>
-      </w:r>
-      <w:proofErr w:type="spellEnd"/>
-      <w:r>
-        <w:rPr>
-          <w:rFonts w:ascii="Times New Roman" w:hAnsi="Times New Roman" w:cs="Times New Roman"/>
-          <w:sz w:val="28"/>
-          <w:szCs w:val="28"/>
-          <w:lang w:val="en-US"/>
-        </w:rPr>
-        <w:t>; X, Y: Integer);</w:t>
+        <w:t>Procedure Button_SetPos(var Button: TButton; X, Y: Integer);</w:t>
+      </w:r>
+    </w:p>
+    <w:p>
+      <w:pPr>
+        <w:rPr>
+          <w:rFonts w:ascii="Times New Roman" w:hAnsi="Times New Roman" w:cs="Times New Roman"/>
+          <w:sz w:val="28"/>
+          <w:szCs w:val="28"/>
+          <w:lang w:val="en-US"/>
+        </w:rPr>
+      </w:pPr>
+      <w:r>
+        <w:rPr>
+          <w:rFonts w:ascii="Times New Roman" w:hAnsi="Times New Roman" w:cs="Times New Roman"/>
+          <w:sz w:val="28"/>
+          <w:szCs w:val="28"/>
+          <w:lang w:val="en-US"/>
+        </w:rPr>
+        <w:t>Procedure ListBox_SetPos(var ListBox: TListBox; X, Y: Integer);</w:t>
       </w:r>
     </w:p>
     <w:p>
@@ -1084,25 +873,14 @@
           <w:lang w:val="en-US"/>
         </w:rPr>
       </w:pPr>
-      <w:proofErr w:type="spellStart"/>
-      <w:r>
-        <w:rPr>
-          <w:rFonts w:ascii="Times New Roman" w:hAnsi="Times New Roman" w:cs="Times New Roman"/>
-          <w:sz w:val="28"/>
-          <w:szCs w:val="28"/>
-          <w:lang w:val="en-US"/>
-        </w:rPr>
-        <w:t>TControl</w:t>
-      </w:r>
-      <w:proofErr w:type="spellEnd"/>
-      <w:r>
-        <w:rPr>
-          <w:rFonts w:ascii="Times New Roman" w:hAnsi="Times New Roman" w:cs="Times New Roman"/>
-          <w:sz w:val="28"/>
-          <w:szCs w:val="28"/>
-          <w:lang w:val="en-US"/>
-        </w:rPr>
-        <w:t xml:space="preserve"> = record</w:t>
+      <w:r>
+        <w:rPr>
+          <w:rFonts w:ascii="Times New Roman" w:hAnsi="Times New Roman" w:cs="Times New Roman"/>
+          <w:sz w:val="28"/>
+          <w:szCs w:val="28"/>
+          <w:lang w:val="en-US"/>
+        </w:rPr>
+        <w:t>TControl = record</w:t>
       </w:r>
     </w:p>
     <w:p>
@@ -1173,25 +951,14 @@
           <w:lang w:val="en-US"/>
         </w:rPr>
       </w:pPr>
-      <w:proofErr w:type="spellStart"/>
-      <w:r>
-        <w:rPr>
-          <w:rFonts w:ascii="Times New Roman" w:hAnsi="Times New Roman" w:cs="Times New Roman"/>
-          <w:sz w:val="28"/>
-          <w:szCs w:val="28"/>
-          <w:lang w:val="en-US"/>
-        </w:rPr>
-        <w:t>TButton</w:t>
-      </w:r>
-      <w:proofErr w:type="spellEnd"/>
-      <w:r>
-        <w:rPr>
-          <w:rFonts w:ascii="Times New Roman" w:hAnsi="Times New Roman" w:cs="Times New Roman"/>
-          <w:sz w:val="28"/>
-          <w:szCs w:val="28"/>
-          <w:lang w:val="en-US"/>
-        </w:rPr>
-        <w:t xml:space="preserve"> = record</w:t>
+      <w:r>
+        <w:rPr>
+          <w:rFonts w:ascii="Times New Roman" w:hAnsi="Times New Roman" w:cs="Times New Roman"/>
+          <w:sz w:val="28"/>
+          <w:szCs w:val="28"/>
+          <w:lang w:val="en-US"/>
+        </w:rPr>
+        <w:t>TButton = record</w:t>
       </w:r>
     </w:p>
     <w:p>
@@ -1211,46 +978,7 @@
           <w:lang w:val="en-US"/>
         </w:rPr>
         <w:tab/>
-      </w:r>
-      <w:proofErr w:type="spellStart"/>
-      <w:r>
-        <w:rPr>
-          <w:rFonts w:ascii="Times New Roman" w:hAnsi="Times New Roman" w:cs="Times New Roman"/>
-          <w:sz w:val="28"/>
-          <w:szCs w:val="28"/>
-          <w:lang w:val="en-US"/>
-        </w:rPr>
-        <w:t>ControlData</w:t>
-      </w:r>
-      <w:proofErr w:type="spellEnd"/>
-      <w:r>
-        <w:rPr>
-          <w:rFonts w:ascii="Times New Roman" w:hAnsi="Times New Roman" w:cs="Times New Roman"/>
-          <w:sz w:val="28"/>
-          <w:szCs w:val="28"/>
-          <w:lang w:val="en-US"/>
-        </w:rPr>
-        <w:t xml:space="preserve">: </w:t>
-      </w:r>
-      <w:proofErr w:type="spellStart"/>
-      <w:r>
-        <w:rPr>
-          <w:rFonts w:ascii="Times New Roman" w:hAnsi="Times New Roman" w:cs="Times New Roman"/>
-          <w:sz w:val="28"/>
-          <w:szCs w:val="28"/>
-          <w:lang w:val="en-US"/>
-        </w:rPr>
-        <w:t>TControl</w:t>
-      </w:r>
-      <w:proofErr w:type="spellEnd"/>
-      <w:r>
-        <w:rPr>
-          <w:rFonts w:ascii="Times New Roman" w:hAnsi="Times New Roman" w:cs="Times New Roman"/>
-          <w:sz w:val="28"/>
-          <w:szCs w:val="28"/>
-          <w:lang w:val="en-US"/>
-        </w:rPr>
-        <w:t>;</w:t>
+        <w:t>ControlData: TControl;</w:t>
       </w:r>
     </w:p>
     <w:p>
@@ -1301,25 +1029,14 @@
           <w:lang w:val="en-US"/>
         </w:rPr>
       </w:pPr>
-      <w:proofErr w:type="spellStart"/>
-      <w:r>
-        <w:rPr>
-          <w:rFonts w:ascii="Times New Roman" w:hAnsi="Times New Roman" w:cs="Times New Roman"/>
-          <w:sz w:val="28"/>
-          <w:szCs w:val="28"/>
-          <w:lang w:val="en-US"/>
-        </w:rPr>
-        <w:t>TListBox</w:t>
-      </w:r>
-      <w:proofErr w:type="spellEnd"/>
-      <w:r>
-        <w:rPr>
-          <w:rFonts w:ascii="Times New Roman" w:hAnsi="Times New Roman" w:cs="Times New Roman"/>
-          <w:sz w:val="28"/>
-          <w:szCs w:val="28"/>
-          <w:lang w:val="en-US"/>
-        </w:rPr>
-        <w:t xml:space="preserve"> = record</w:t>
+      <w:r>
+        <w:rPr>
+          <w:rFonts w:ascii="Times New Roman" w:hAnsi="Times New Roman" w:cs="Times New Roman"/>
+          <w:sz w:val="28"/>
+          <w:szCs w:val="28"/>
+          <w:lang w:val="en-US"/>
+        </w:rPr>
+        <w:t>TListBox = record</w:t>
       </w:r>
     </w:p>
     <w:p>
@@ -1339,46 +1056,7 @@
           <w:lang w:val="en-US"/>
         </w:rPr>
         <w:tab/>
-      </w:r>
-      <w:proofErr w:type="spellStart"/>
-      <w:r>
-        <w:rPr>
-          <w:rFonts w:ascii="Times New Roman" w:hAnsi="Times New Roman" w:cs="Times New Roman"/>
-          <w:sz w:val="28"/>
-          <w:szCs w:val="28"/>
-          <w:lang w:val="en-US"/>
-        </w:rPr>
-        <w:t>ControlData</w:t>
-      </w:r>
-      <w:proofErr w:type="spellEnd"/>
-      <w:r>
-        <w:rPr>
-          <w:rFonts w:ascii="Times New Roman" w:hAnsi="Times New Roman" w:cs="Times New Roman"/>
-          <w:sz w:val="28"/>
-          <w:szCs w:val="28"/>
-          <w:lang w:val="en-US"/>
-        </w:rPr>
-        <w:t xml:space="preserve">: </w:t>
-      </w:r>
-      <w:proofErr w:type="spellStart"/>
-      <w:r>
-        <w:rPr>
-          <w:rFonts w:ascii="Times New Roman" w:hAnsi="Times New Roman" w:cs="Times New Roman"/>
-          <w:sz w:val="28"/>
-          <w:szCs w:val="28"/>
-          <w:lang w:val="en-US"/>
-        </w:rPr>
-        <w:t>TControl</w:t>
-      </w:r>
-      <w:proofErr w:type="spellEnd"/>
-      <w:r>
-        <w:rPr>
-          <w:rFonts w:ascii="Times New Roman" w:hAnsi="Times New Roman" w:cs="Times New Roman"/>
-          <w:sz w:val="28"/>
-          <w:szCs w:val="28"/>
-          <w:lang w:val="en-US"/>
-        </w:rPr>
-        <w:t>;</w:t>
+        <w:t>ControlData: TControl;</w:t>
       </w:r>
     </w:p>
     <w:p>
@@ -1446,27 +1124,7 @@
           <w:szCs w:val="28"/>
           <w:lang w:val="en-US"/>
         </w:rPr>
-        <w:t xml:space="preserve">Procedure </w:t>
-      </w:r>
-      <w:proofErr w:type="spellStart"/>
-      <w:r>
-        <w:rPr>
-          <w:rFonts w:ascii="Times New Roman" w:hAnsi="Times New Roman" w:cs="Times New Roman"/>
-          <w:sz w:val="28"/>
-          <w:szCs w:val="28"/>
-          <w:lang w:val="en-US"/>
-        </w:rPr>
-        <w:t>Control_SetPos</w:t>
-      </w:r>
-      <w:proofErr w:type="spellEnd"/>
-      <w:r>
-        <w:rPr>
-          <w:rFonts w:ascii="Times New Roman" w:hAnsi="Times New Roman" w:cs="Times New Roman"/>
-          <w:sz w:val="28"/>
-          <w:szCs w:val="28"/>
-          <w:lang w:val="en-US"/>
-        </w:rPr>
-        <w:t xml:space="preserve">(var </w:t>
+        <w:t xml:space="preserve">Procedure Control_SetPos(var </w:t>
       </w:r>
       <w:r>
         <w:rPr>
@@ -1486,7 +1144,6 @@
         </w:rPr>
         <w:t xml:space="preserve">: </w:t>
       </w:r>
-      <w:proofErr w:type="spellStart"/>
       <w:r>
         <w:rPr>
           <w:rFonts w:ascii="Times New Roman" w:hAnsi="Times New Roman" w:cs="Times New Roman"/>
@@ -1496,7 +1153,6 @@
         </w:rPr>
         <w:t>TControl</w:t>
       </w:r>
-      <w:proofErr w:type="spellEnd"/>
       <w:r>
         <w:rPr>
           <w:rFonts w:ascii="Times New Roman" w:hAnsi="Times New Roman" w:cs="Times New Roman"/>
@@ -1526,75 +1182,33 @@
           <w:lang w:val="en-US"/>
         </w:rPr>
       </w:pPr>
-      <w:proofErr w:type="spellStart"/>
-      <w:r>
-        <w:rPr>
-          <w:rFonts w:ascii="Times New Roman" w:hAnsi="Times New Roman" w:cs="Times New Roman"/>
-          <w:sz w:val="28"/>
-          <w:szCs w:val="28"/>
-          <w:lang w:val="en-US"/>
-        </w:rPr>
-        <w:t>Control_SetPos</w:t>
-      </w:r>
-      <w:proofErr w:type="spellEnd"/>
-      <w:r>
-        <w:rPr>
-          <w:rFonts w:ascii="Times New Roman" w:hAnsi="Times New Roman" w:cs="Times New Roman"/>
-          <w:sz w:val="28"/>
-          <w:szCs w:val="28"/>
-          <w:lang w:val="en-US"/>
-        </w:rPr>
-        <w:t>(</w:t>
-      </w:r>
-      <w:proofErr w:type="spellStart"/>
-      <w:r>
-        <w:rPr>
-          <w:rFonts w:ascii="Times New Roman" w:hAnsi="Times New Roman" w:cs="Times New Roman"/>
-          <w:sz w:val="28"/>
-          <w:szCs w:val="28"/>
-          <w:lang w:val="en-US"/>
-        </w:rPr>
-        <w:t>Button.ControlData</w:t>
-      </w:r>
-      <w:proofErr w:type="spellEnd"/>
-      <w:r>
-        <w:rPr>
-          <w:rFonts w:ascii="Times New Roman" w:hAnsi="Times New Roman" w:cs="Times New Roman"/>
-          <w:sz w:val="28"/>
-          <w:szCs w:val="28"/>
-          <w:lang w:val="en-US"/>
-        </w:rPr>
-        <w:t>, 100, 200);</w:t>
-      </w:r>
-    </w:p>
-    <w:p>
-      <w:pPr>
-        <w:rPr>
-          <w:rFonts w:ascii="Times New Roman" w:hAnsi="Times New Roman" w:cs="Times New Roman"/>
-          <w:sz w:val="28"/>
-          <w:szCs w:val="28"/>
-          <w:lang w:val="en-US"/>
-        </w:rPr>
-      </w:pPr>
-      <w:proofErr w:type="spellStart"/>
-      <w:r>
-        <w:rPr>
-          <w:rFonts w:ascii="Times New Roman" w:hAnsi="Times New Roman" w:cs="Times New Roman"/>
-          <w:sz w:val="28"/>
-          <w:szCs w:val="28"/>
-          <w:lang w:val="en-US"/>
-        </w:rPr>
-        <w:t>Button_Draw</w:t>
-      </w:r>
-      <w:proofErr w:type="spellEnd"/>
-      <w:r>
-        <w:rPr>
-          <w:rFonts w:ascii="Times New Roman" w:hAnsi="Times New Roman" w:cs="Times New Roman"/>
-          <w:sz w:val="28"/>
-          <w:szCs w:val="28"/>
-          <w:lang w:val="en-US"/>
-        </w:rPr>
-        <w:t>(Button)</w:t>
+      <w:r>
+        <w:rPr>
+          <w:rFonts w:ascii="Times New Roman" w:hAnsi="Times New Roman" w:cs="Times New Roman"/>
+          <w:sz w:val="28"/>
+          <w:szCs w:val="28"/>
+          <w:lang w:val="en-US"/>
+        </w:rPr>
+        <w:t>Control_SetPos(Button.ControlData, 100, 200);</w:t>
+      </w:r>
+    </w:p>
+    <w:p>
+      <w:pPr>
+        <w:rPr>
+          <w:rFonts w:ascii="Times New Roman" w:hAnsi="Times New Roman" w:cs="Times New Roman"/>
+          <w:sz w:val="28"/>
+          <w:szCs w:val="28"/>
+          <w:lang w:val="en-US"/>
+        </w:rPr>
+      </w:pPr>
+      <w:r>
+        <w:rPr>
+          <w:rFonts w:ascii="Times New Roman" w:hAnsi="Times New Roman" w:cs="Times New Roman"/>
+          <w:sz w:val="28"/>
+          <w:szCs w:val="28"/>
+          <w:lang w:val="en-US"/>
+        </w:rPr>
+        <w:t>Button_Draw(Button)</w:t>
       </w:r>
     </w:p>
     <w:p>
@@ -1882,55 +1496,33 @@
           <w:lang w:val="en-US"/>
         </w:rPr>
       </w:pPr>
-      <w:proofErr w:type="spellStart"/>
-      <w:r>
-        <w:rPr>
-          <w:rFonts w:ascii="Times New Roman" w:hAnsi="Times New Roman" w:cs="Times New Roman"/>
-          <w:sz w:val="28"/>
-          <w:szCs w:val="28"/>
-          <w:lang w:val="en-US"/>
-        </w:rPr>
-        <w:t>TSetPosProc</w:t>
-      </w:r>
-      <w:proofErr w:type="spellEnd"/>
-      <w:r>
-        <w:rPr>
-          <w:rFonts w:ascii="Times New Roman" w:hAnsi="Times New Roman" w:cs="Times New Roman"/>
-          <w:sz w:val="28"/>
-          <w:szCs w:val="28"/>
-          <w:lang w:val="en-US"/>
-        </w:rPr>
-        <w:t xml:space="preserve"> = procedure (var Control; …);</w:t>
-      </w:r>
-    </w:p>
-    <w:p>
-      <w:pPr>
-        <w:rPr>
-          <w:rFonts w:ascii="Times New Roman" w:hAnsi="Times New Roman" w:cs="Times New Roman"/>
-          <w:sz w:val="28"/>
-          <w:szCs w:val="28"/>
-          <w:lang w:val="en-US"/>
-        </w:rPr>
-      </w:pPr>
-      <w:proofErr w:type="spellStart"/>
-      <w:r>
-        <w:rPr>
-          <w:rFonts w:ascii="Times New Roman" w:hAnsi="Times New Roman" w:cs="Times New Roman"/>
-          <w:sz w:val="28"/>
-          <w:szCs w:val="28"/>
-          <w:lang w:val="en-US"/>
-        </w:rPr>
-        <w:t>TDrawProc</w:t>
-      </w:r>
-      <w:proofErr w:type="spellEnd"/>
-      <w:r>
-        <w:rPr>
-          <w:rFonts w:ascii="Times New Roman" w:hAnsi="Times New Roman" w:cs="Times New Roman"/>
-          <w:sz w:val="28"/>
-          <w:szCs w:val="28"/>
-          <w:lang w:val="en-US"/>
-        </w:rPr>
-        <w:t xml:space="preserve"> = procedure (var Control);</w:t>
+      <w:r>
+        <w:rPr>
+          <w:rFonts w:ascii="Times New Roman" w:hAnsi="Times New Roman" w:cs="Times New Roman"/>
+          <w:sz w:val="28"/>
+          <w:szCs w:val="28"/>
+          <w:lang w:val="en-US"/>
+        </w:rPr>
+        <w:t>TSetPosProc = procedure (var Control; …);</w:t>
+      </w:r>
+    </w:p>
+    <w:p>
+      <w:pPr>
+        <w:rPr>
+          <w:rFonts w:ascii="Times New Roman" w:hAnsi="Times New Roman" w:cs="Times New Roman"/>
+          <w:sz w:val="28"/>
+          <w:szCs w:val="28"/>
+          <w:lang w:val="en-US"/>
+        </w:rPr>
+      </w:pPr>
+      <w:r>
+        <w:rPr>
+          <w:rFonts w:ascii="Times New Roman" w:hAnsi="Times New Roman" w:cs="Times New Roman"/>
+          <w:sz w:val="28"/>
+          <w:szCs w:val="28"/>
+          <w:lang w:val="en-US"/>
+        </w:rPr>
+        <w:t>TDrawProc = procedure (var Control);</w:t>
       </w:r>
     </w:p>
     <w:p>
@@ -1961,25 +1553,14 @@
           <w:lang w:val="en-US"/>
         </w:rPr>
       </w:pPr>
-      <w:proofErr w:type="spellStart"/>
-      <w:r>
-        <w:rPr>
-          <w:rFonts w:ascii="Times New Roman" w:hAnsi="Times New Roman" w:cs="Times New Roman"/>
-          <w:sz w:val="28"/>
-          <w:szCs w:val="28"/>
-          <w:lang w:val="en-US"/>
-        </w:rPr>
-        <w:t>TButton</w:t>
-      </w:r>
-      <w:proofErr w:type="spellEnd"/>
-      <w:r>
-        <w:rPr>
-          <w:rFonts w:ascii="Times New Roman" w:hAnsi="Times New Roman" w:cs="Times New Roman"/>
-          <w:sz w:val="28"/>
-          <w:szCs w:val="28"/>
-          <w:lang w:val="en-US"/>
-        </w:rPr>
-        <w:t xml:space="preserve"> = record</w:t>
+      <w:r>
+        <w:rPr>
+          <w:rFonts w:ascii="Times New Roman" w:hAnsi="Times New Roman" w:cs="Times New Roman"/>
+          <w:sz w:val="28"/>
+          <w:szCs w:val="28"/>
+          <w:lang w:val="en-US"/>
+        </w:rPr>
+        <w:t>TButton = record</w:t>
       </w:r>
     </w:p>
     <w:p>
@@ -1999,46 +1580,7 @@
           <w:lang w:val="en-US"/>
         </w:rPr>
         <w:tab/>
-      </w:r>
-      <w:proofErr w:type="spellStart"/>
-      <w:r>
-        <w:rPr>
-          <w:rFonts w:ascii="Times New Roman" w:hAnsi="Times New Roman" w:cs="Times New Roman"/>
-          <w:sz w:val="28"/>
-          <w:szCs w:val="28"/>
-          <w:lang w:val="en-US"/>
-        </w:rPr>
-        <w:t>ControlData</w:t>
-      </w:r>
-      <w:proofErr w:type="spellEnd"/>
-      <w:r>
-        <w:rPr>
-          <w:rFonts w:ascii="Times New Roman" w:hAnsi="Times New Roman" w:cs="Times New Roman"/>
-          <w:sz w:val="28"/>
-          <w:szCs w:val="28"/>
-          <w:lang w:val="en-US"/>
-        </w:rPr>
-        <w:t xml:space="preserve">: </w:t>
-      </w:r>
-      <w:proofErr w:type="spellStart"/>
-      <w:r>
-        <w:rPr>
-          <w:rFonts w:ascii="Times New Roman" w:hAnsi="Times New Roman" w:cs="Times New Roman"/>
-          <w:sz w:val="28"/>
-          <w:szCs w:val="28"/>
-          <w:lang w:val="en-US"/>
-        </w:rPr>
-        <w:t>TControl</w:t>
-      </w:r>
-      <w:proofErr w:type="spellEnd"/>
-      <w:r>
-        <w:rPr>
-          <w:rFonts w:ascii="Times New Roman" w:hAnsi="Times New Roman" w:cs="Times New Roman"/>
-          <w:sz w:val="28"/>
-          <w:szCs w:val="28"/>
-          <w:lang w:val="en-US"/>
-        </w:rPr>
-        <w:t>;</w:t>
+        <w:t>ControlData: TControl;</w:t>
       </w:r>
     </w:p>
     <w:p>
@@ -2078,46 +1620,7 @@
           <w:lang w:val="en-US"/>
         </w:rPr>
         <w:tab/>
-      </w:r>
-      <w:proofErr w:type="spellStart"/>
-      <w:r>
-        <w:rPr>
-          <w:rFonts w:ascii="Times New Roman" w:hAnsi="Times New Roman" w:cs="Times New Roman"/>
-          <w:sz w:val="28"/>
-          <w:szCs w:val="28"/>
-          <w:lang w:val="en-US"/>
-        </w:rPr>
-        <w:t>SetPos</w:t>
-      </w:r>
-      <w:proofErr w:type="spellEnd"/>
-      <w:r>
-        <w:rPr>
-          <w:rFonts w:ascii="Times New Roman" w:hAnsi="Times New Roman" w:cs="Times New Roman"/>
-          <w:sz w:val="28"/>
-          <w:szCs w:val="28"/>
-          <w:lang w:val="en-US"/>
-        </w:rPr>
-        <w:t xml:space="preserve">: </w:t>
-      </w:r>
-      <w:proofErr w:type="spellStart"/>
-      <w:r>
-        <w:rPr>
-          <w:rFonts w:ascii="Times New Roman" w:hAnsi="Times New Roman" w:cs="Times New Roman"/>
-          <w:sz w:val="28"/>
-          <w:szCs w:val="28"/>
-          <w:lang w:val="en-US"/>
-        </w:rPr>
-        <w:t>TSetPosProc</w:t>
-      </w:r>
-      <w:proofErr w:type="spellEnd"/>
-      <w:r>
-        <w:rPr>
-          <w:rFonts w:ascii="Times New Roman" w:hAnsi="Times New Roman" w:cs="Times New Roman"/>
-          <w:sz w:val="28"/>
-          <w:szCs w:val="28"/>
-          <w:lang w:val="en-US"/>
-        </w:rPr>
-        <w:t>;</w:t>
+        <w:t>SetPos: TSetPosProc;</w:t>
       </w:r>
     </w:p>
     <w:p>
@@ -2137,27 +1640,7 @@
           <w:lang w:val="en-US"/>
         </w:rPr>
         <w:tab/>
-        <w:t xml:space="preserve">Draw: </w:t>
-      </w:r>
-      <w:proofErr w:type="spellStart"/>
-      <w:r>
-        <w:rPr>
-          <w:rFonts w:ascii="Times New Roman" w:hAnsi="Times New Roman" w:cs="Times New Roman"/>
-          <w:sz w:val="28"/>
-          <w:szCs w:val="28"/>
-          <w:lang w:val="en-US"/>
-        </w:rPr>
-        <w:t>TDrawProc</w:t>
-      </w:r>
-      <w:proofErr w:type="spellEnd"/>
-      <w:r>
-        <w:rPr>
-          <w:rFonts w:ascii="Times New Roman" w:hAnsi="Times New Roman" w:cs="Times New Roman"/>
-          <w:sz w:val="28"/>
-          <w:szCs w:val="28"/>
-          <w:lang w:val="en-US"/>
-        </w:rPr>
-        <w:t>;</w:t>
+        <w:t>Draw: TDrawProc;</w:t>
       </w:r>
     </w:p>
     <w:p>
@@ -2198,7 +1681,6 @@
           <w:lang w:val="en-US"/>
         </w:rPr>
       </w:pPr>
-      <w:proofErr w:type="spellStart"/>
       <w:r>
         <w:rPr>
           <w:rFonts w:ascii="Times New Roman" w:hAnsi="Times New Roman" w:cs="Times New Roman"/>
@@ -2216,103 +1698,175 @@
           <w:szCs w:val="28"/>
           <w:lang w:val="en-US"/>
         </w:rPr>
-        <w:t>.SetPos</w:t>
-      </w:r>
-      <w:proofErr w:type="spellEnd"/>
-      <w:r>
-        <w:rPr>
-          <w:rFonts w:ascii="Times New Roman" w:hAnsi="Times New Roman" w:cs="Times New Roman"/>
-          <w:sz w:val="28"/>
-          <w:szCs w:val="28"/>
-          <w:lang w:val="en-US"/>
+        <w:t>.SetPos(</w:t>
+      </w:r>
+      <w:r>
+        <w:rPr>
+          <w:rFonts w:ascii="Times New Roman" w:hAnsi="Times New Roman" w:cs="Times New Roman"/>
+          <w:sz w:val="28"/>
+          <w:szCs w:val="28"/>
+          <w:u w:val="single"/>
+          <w:lang w:val="en-US"/>
+        </w:rPr>
+        <w:t>MyButton</w:t>
+      </w:r>
+      <w:r>
+        <w:rPr>
+          <w:rFonts w:ascii="Times New Roman" w:hAnsi="Times New Roman" w:cs="Times New Roman"/>
+          <w:sz w:val="28"/>
+          <w:szCs w:val="28"/>
+          <w:lang w:val="en-US"/>
+        </w:rPr>
+        <w:t>, 100, 200);</w:t>
+      </w:r>
+    </w:p>
+    <w:p>
+      <w:pPr>
+        <w:rPr>
+          <w:rFonts w:ascii="Times New Roman" w:hAnsi="Times New Roman" w:cs="Times New Roman"/>
+          <w:sz w:val="28"/>
+          <w:szCs w:val="28"/>
+          <w:lang w:val="en-US"/>
+        </w:rPr>
+      </w:pPr>
+      <w:r>
+        <w:rPr>
+          <w:rFonts w:ascii="Times New Roman" w:hAnsi="Times New Roman" w:cs="Times New Roman"/>
+          <w:sz w:val="28"/>
+          <w:szCs w:val="28"/>
+          <w:u w:val="single"/>
+          <w:lang w:val="en-US"/>
+        </w:rPr>
+        <w:t>MyButton</w:t>
+      </w:r>
+      <w:r>
+        <w:rPr>
+          <w:rFonts w:ascii="Times New Roman" w:hAnsi="Times New Roman" w:cs="Times New Roman"/>
+          <w:sz w:val="28"/>
+          <w:szCs w:val="28"/>
+          <w:lang w:val="en-US"/>
+        </w:rPr>
+        <w:t>.Draw(</w:t>
+      </w:r>
+      <w:r>
+        <w:rPr>
+          <w:rFonts w:ascii="Times New Roman" w:hAnsi="Times New Roman" w:cs="Times New Roman"/>
+          <w:sz w:val="28"/>
+          <w:szCs w:val="28"/>
+          <w:u w:val="single"/>
+          <w:lang w:val="en-US"/>
+        </w:rPr>
+        <w:t>MyButton</w:t>
+      </w:r>
+      <w:r>
+        <w:rPr>
+          <w:rFonts w:ascii="Times New Roman" w:hAnsi="Times New Roman" w:cs="Times New Roman"/>
+          <w:sz w:val="28"/>
+          <w:szCs w:val="28"/>
+          <w:lang w:val="en-US"/>
+        </w:rPr>
+        <w:t>);</w:t>
+      </w:r>
+    </w:p>
+    <w:p>
+      <w:pPr>
+        <w:rPr>
+          <w:rFonts w:ascii="Times New Roman" w:hAnsi="Times New Roman" w:cs="Times New Roman"/>
+          <w:color w:val="AEAAAA" w:themeColor="background2" w:themeShade="BF"/>
+          <w:sz w:val="28"/>
+          <w:szCs w:val="28"/>
+          <w:lang w:val="en-US"/>
+        </w:rPr>
+      </w:pPr>
+      <w:r>
+        <w:rPr>
+          <w:rFonts w:ascii="Times New Roman" w:hAnsi="Times New Roman" w:cs="Times New Roman"/>
+          <w:color w:val="AEAAAA" w:themeColor="background2" w:themeShade="BF"/>
+          <w:sz w:val="28"/>
+          <w:szCs w:val="28"/>
+        </w:rPr>
+        <w:t>Было</w:t>
+      </w:r>
+      <w:r>
+        <w:rPr>
+          <w:rFonts w:ascii="Times New Roman" w:hAnsi="Times New Roman" w:cs="Times New Roman"/>
+          <w:color w:val="AEAAAA" w:themeColor="background2" w:themeShade="BF"/>
+          <w:sz w:val="28"/>
+          <w:szCs w:val="28"/>
+          <w:lang w:val="en-US"/>
+        </w:rPr>
+        <w:t>:</w:t>
+      </w:r>
+    </w:p>
+    <w:p>
+      <w:pPr>
+        <w:rPr>
+          <w:rFonts w:ascii="Times New Roman" w:hAnsi="Times New Roman" w:cs="Times New Roman"/>
+          <w:color w:val="AEAAAA" w:themeColor="background2" w:themeShade="BF"/>
+          <w:sz w:val="28"/>
+          <w:szCs w:val="28"/>
+          <w:lang w:val="en-US"/>
+        </w:rPr>
+      </w:pPr>
+      <w:r>
+        <w:rPr>
+          <w:rFonts w:ascii="Times New Roman" w:hAnsi="Times New Roman" w:cs="Times New Roman"/>
+          <w:color w:val="AEAAAA" w:themeColor="background2" w:themeShade="BF"/>
+          <w:sz w:val="28"/>
+          <w:szCs w:val="28"/>
+          <w:lang w:val="en-US"/>
+        </w:rPr>
+        <w:t>Control_SetPos(Button.ControlData, 100, 200);</w:t>
+      </w:r>
+    </w:p>
+    <w:p>
+      <w:pPr>
+        <w:rPr>
+          <w:rFonts w:ascii="Times New Roman" w:hAnsi="Times New Roman" w:cs="Times New Roman"/>
+          <w:color w:val="AEAAAA" w:themeColor="background2" w:themeShade="BF"/>
+          <w:sz w:val="28"/>
+          <w:szCs w:val="28"/>
+        </w:rPr>
+      </w:pPr>
+      <w:r>
+        <w:rPr>
+          <w:rFonts w:ascii="Times New Roman" w:hAnsi="Times New Roman" w:cs="Times New Roman"/>
+          <w:color w:val="AEAAAA" w:themeColor="background2" w:themeShade="BF"/>
+          <w:sz w:val="28"/>
+          <w:szCs w:val="28"/>
+          <w:lang w:val="en-US"/>
+        </w:rPr>
+        <w:t>Button</w:t>
+      </w:r>
+      <w:r>
+        <w:rPr>
+          <w:rFonts w:ascii="Times New Roman" w:hAnsi="Times New Roman" w:cs="Times New Roman"/>
+          <w:color w:val="AEAAAA" w:themeColor="background2" w:themeShade="BF"/>
+          <w:sz w:val="28"/>
+          <w:szCs w:val="28"/>
+        </w:rPr>
+        <w:t>_</w:t>
+      </w:r>
+      <w:r>
+        <w:rPr>
+          <w:rFonts w:ascii="Times New Roman" w:hAnsi="Times New Roman" w:cs="Times New Roman"/>
+          <w:color w:val="AEAAAA" w:themeColor="background2" w:themeShade="BF"/>
+          <w:sz w:val="28"/>
+          <w:szCs w:val="28"/>
+          <w:lang w:val="en-US"/>
+        </w:rPr>
+        <w:t>Draw</w:t>
+      </w:r>
+      <w:r>
+        <w:rPr>
+          <w:rFonts w:ascii="Times New Roman" w:hAnsi="Times New Roman" w:cs="Times New Roman"/>
+          <w:color w:val="AEAAAA" w:themeColor="background2" w:themeShade="BF"/>
+          <w:sz w:val="28"/>
+          <w:szCs w:val="28"/>
         </w:rPr>
         <w:t>(</w:t>
       </w:r>
-      <w:proofErr w:type="spellStart"/>
-      <w:r>
-        <w:rPr>
-          <w:rFonts w:ascii="Times New Roman" w:hAnsi="Times New Roman" w:cs="Times New Roman"/>
-          <w:sz w:val="28"/>
-          <w:szCs w:val="28"/>
-          <w:u w:val="single"/>
-          <w:lang w:val="en-US"/>
-        </w:rPr>
-        <w:t>MyButton</w:t>
-      </w:r>
-      <w:proofErr w:type="spellEnd"/>
-      <w:r>
-        <w:rPr>
-          <w:rFonts w:ascii="Times New Roman" w:hAnsi="Times New Roman" w:cs="Times New Roman"/>
-          <w:sz w:val="28"/>
-          <w:szCs w:val="28"/>
-          <w:lang w:val="en-US"/>
-        </w:rPr>
-        <w:t>, 100, 200);</w:t>
-      </w:r>
-    </w:p>
-    <w:p>
-      <w:pPr>
-        <w:rPr>
-          <w:rFonts w:ascii="Times New Roman" w:hAnsi="Times New Roman" w:cs="Times New Roman"/>
-          <w:sz w:val="28"/>
-          <w:szCs w:val="28"/>
-          <w:lang w:val="en-US"/>
-        </w:rPr>
-      </w:pPr>
-      <w:proofErr w:type="spellStart"/>
-      <w:r>
-        <w:rPr>
-          <w:rFonts w:ascii="Times New Roman" w:hAnsi="Times New Roman" w:cs="Times New Roman"/>
-          <w:sz w:val="28"/>
-          <w:szCs w:val="28"/>
-          <w:u w:val="single"/>
-          <w:lang w:val="en-US"/>
-        </w:rPr>
-        <w:t>MyButton</w:t>
-      </w:r>
-      <w:r>
-        <w:rPr>
-          <w:rFonts w:ascii="Times New Roman" w:hAnsi="Times New Roman" w:cs="Times New Roman"/>
-          <w:sz w:val="28"/>
-          <w:szCs w:val="28"/>
-          <w:lang w:val="en-US"/>
-        </w:rPr>
-        <w:t>.Draw</w:t>
-      </w:r>
-      <w:proofErr w:type="spellEnd"/>
-      <w:r>
-        <w:rPr>
-          <w:rFonts w:ascii="Times New Roman" w:hAnsi="Times New Roman" w:cs="Times New Roman"/>
-          <w:sz w:val="28"/>
-          <w:szCs w:val="28"/>
-          <w:lang w:val="en-US"/>
-        </w:rPr>
-        <w:t>(</w:t>
-      </w:r>
-      <w:proofErr w:type="spellStart"/>
-      <w:r>
-        <w:rPr>
-          <w:rFonts w:ascii="Times New Roman" w:hAnsi="Times New Roman" w:cs="Times New Roman"/>
-          <w:sz w:val="28"/>
-          <w:szCs w:val="28"/>
-          <w:u w:val="single"/>
-          <w:lang w:val="en-US"/>
-        </w:rPr>
-        <w:t>MyButton</w:t>
-      </w:r>
-      <w:proofErr w:type="spellEnd"/>
-      <w:r>
-        <w:rPr>
-          <w:rFonts w:ascii="Times New Roman" w:hAnsi="Times New Roman" w:cs="Times New Roman"/>
-          <w:sz w:val="28"/>
-          <w:szCs w:val="28"/>
-          <w:lang w:val="en-US"/>
-        </w:rPr>
-        <w:t>);</w:t>
-      </w:r>
-    </w:p>
-    <w:p>
-      <w:pPr>
+      <w:r>
         <w:rPr>
           <w:rFonts w:ascii="Times New Roman" w:hAnsi="Times New Roman" w:cs="Times New Roman"/>
           <w:color w:val="AEAAAA" w:themeColor="background2" w:themeShade="BF"/>
@@ -2320,7 +1874,8 @@
           <w:szCs w:val="28"/>
           <w:lang w:val="en-US"/>
         </w:rPr>
-      </w:pPr>
+        <w:t>Button</w:t>
+      </w:r>
       <w:r>
         <w:rPr>
           <w:rFonts w:ascii="Times New Roman" w:hAnsi="Times New Roman" w:cs="Times New Roman"/>
@@ -2328,144 +1883,6 @@
           <w:sz w:val="28"/>
           <w:szCs w:val="28"/>
         </w:rPr>
-        <w:t>Было</w:t>
-      </w:r>
-      <w:r>
-        <w:rPr>
-          <w:rFonts w:ascii="Times New Roman" w:hAnsi="Times New Roman" w:cs="Times New Roman"/>
-          <w:color w:val="AEAAAA" w:themeColor="background2" w:themeShade="BF"/>
-          <w:sz w:val="28"/>
-          <w:szCs w:val="28"/>
-          <w:lang w:val="en-US"/>
-        </w:rPr>
-        <w:t>:</w:t>
-      </w:r>
-    </w:p>
-    <w:p>
-      <w:pPr>
-        <w:rPr>
-          <w:rFonts w:ascii="Times New Roman" w:hAnsi="Times New Roman" w:cs="Times New Roman"/>
-          <w:color w:val="AEAAAA" w:themeColor="background2" w:themeShade="BF"/>
-          <w:sz w:val="28"/>
-          <w:szCs w:val="28"/>
-          <w:lang w:val="en-US"/>
-        </w:rPr>
-      </w:pPr>
-      <w:proofErr w:type="spellStart"/>
-      <w:r>
-        <w:rPr>
-          <w:rFonts w:ascii="Times New Roman" w:hAnsi="Times New Roman" w:cs="Times New Roman"/>
-          <w:color w:val="AEAAAA" w:themeColor="background2" w:themeShade="BF"/>
-          <w:sz w:val="28"/>
-          <w:szCs w:val="28"/>
-          <w:lang w:val="en-US"/>
-        </w:rPr>
-        <w:t>Control_SetPos</w:t>
-      </w:r>
-      <w:proofErr w:type="spellEnd"/>
-      <w:r>
-        <w:rPr>
-          <w:rFonts w:ascii="Times New Roman" w:hAnsi="Times New Roman" w:cs="Times New Roman"/>
-          <w:color w:val="AEAAAA" w:themeColor="background2" w:themeShade="BF"/>
-          <w:sz w:val="28"/>
-          <w:szCs w:val="28"/>
-          <w:lang w:val="en-US"/>
-        </w:rPr>
-        <w:t>(</w:t>
-      </w:r>
-      <w:proofErr w:type="spellStart"/>
-      <w:r>
-        <w:rPr>
-          <w:rFonts w:ascii="Times New Roman" w:hAnsi="Times New Roman" w:cs="Times New Roman"/>
-          <w:color w:val="AEAAAA" w:themeColor="background2" w:themeShade="BF"/>
-          <w:sz w:val="28"/>
-          <w:szCs w:val="28"/>
-          <w:lang w:val="en-US"/>
-        </w:rPr>
-        <w:t>Button.ControlData</w:t>
-      </w:r>
-      <w:proofErr w:type="spellEnd"/>
-      <w:r>
-        <w:rPr>
-          <w:rFonts w:ascii="Times New Roman" w:hAnsi="Times New Roman" w:cs="Times New Roman"/>
-          <w:color w:val="AEAAAA" w:themeColor="background2" w:themeShade="BF"/>
-          <w:sz w:val="28"/>
-          <w:szCs w:val="28"/>
-          <w:lang w:val="en-US"/>
-        </w:rPr>
-        <w:t>, 100, 200);</w:t>
-      </w:r>
-    </w:p>
-    <w:p>
-      <w:pPr>
-        <w:rPr>
-          <w:rFonts w:ascii="Times New Roman" w:hAnsi="Times New Roman" w:cs="Times New Roman"/>
-          <w:color w:val="AEAAAA" w:themeColor="background2" w:themeShade="BF"/>
-          <w:sz w:val="28"/>
-          <w:szCs w:val="28"/>
-          <w:lang w:val="en-US"/>
-        </w:rPr>
-      </w:pPr>
-      <w:proofErr w:type="spellStart"/>
-      <w:r>
-        <w:rPr>
-          <w:rFonts w:ascii="Times New Roman" w:hAnsi="Times New Roman" w:cs="Times New Roman"/>
-          <w:color w:val="AEAAAA" w:themeColor="background2" w:themeShade="BF"/>
-          <w:sz w:val="28"/>
-          <w:szCs w:val="28"/>
-          <w:lang w:val="en-US"/>
-        </w:rPr>
-        <w:t>Button</w:t>
-      </w:r>
-      <w:r>
-        <w:rPr>
-          <w:rFonts w:ascii="Times New Roman" w:hAnsi="Times New Roman" w:cs="Times New Roman"/>
-          <w:color w:val="AEAAAA" w:themeColor="background2" w:themeShade="BF"/>
-          <w:sz w:val="28"/>
-          <w:szCs w:val="28"/>
-          <w:lang w:val="en-US"/>
-        </w:rPr>
-        <w:t>_</w:t>
-      </w:r>
-      <w:r>
-        <w:rPr>
-          <w:rFonts w:ascii="Times New Roman" w:hAnsi="Times New Roman" w:cs="Times New Roman"/>
-          <w:color w:val="AEAAAA" w:themeColor="background2" w:themeShade="BF"/>
-          <w:sz w:val="28"/>
-          <w:szCs w:val="28"/>
-          <w:lang w:val="en-US"/>
-        </w:rPr>
-        <w:t>Draw</w:t>
-      </w:r>
-      <w:proofErr w:type="spellEnd"/>
-      <w:r>
-        <w:rPr>
-          <w:rFonts w:ascii="Times New Roman" w:hAnsi="Times New Roman" w:cs="Times New Roman"/>
-          <w:color w:val="AEAAAA" w:themeColor="background2" w:themeShade="BF"/>
-          <w:sz w:val="28"/>
-          <w:szCs w:val="28"/>
-          <w:lang w:val="en-US"/>
-        </w:rPr>
-        <w:t>(</w:t>
-      </w:r>
-      <w:r>
-        <w:rPr>
-          <w:rFonts w:ascii="Times New Roman" w:hAnsi="Times New Roman" w:cs="Times New Roman"/>
-          <w:color w:val="AEAAAA" w:themeColor="background2" w:themeShade="BF"/>
-          <w:sz w:val="28"/>
-          <w:szCs w:val="28"/>
-          <w:lang w:val="en-US"/>
-        </w:rPr>
-        <w:t>Button</w:t>
-      </w:r>
-      <w:r>
-        <w:rPr>
-          <w:rFonts w:ascii="Times New Roman" w:hAnsi="Times New Roman" w:cs="Times New Roman"/>
-          <w:color w:val="AEAAAA" w:themeColor="background2" w:themeShade="BF"/>
-          <w:sz w:val="28"/>
-          <w:szCs w:val="28"/>
-          <w:lang w:val="en-US"/>
-        </w:rPr>
         <w:t>)</w:t>
       </w:r>
     </w:p>
@@ -2475,17 +1892,15 @@
           <w:rFonts w:ascii="Times New Roman" w:hAnsi="Times New Roman" w:cs="Times New Roman"/>
           <w:sz w:val="28"/>
           <w:szCs w:val="28"/>
-          <w:lang w:val="en-US"/>
-        </w:rPr>
-      </w:pPr>
-    </w:p>
-    <w:p>
-      <w:pPr>
-        <w:rPr>
-          <w:rFonts w:ascii="Times New Roman" w:hAnsi="Times New Roman" w:cs="Times New Roman"/>
-          <w:sz w:val="28"/>
-          <w:szCs w:val="28"/>
-          <w:lang w:val="en-US"/>
+        </w:rPr>
+      </w:pPr>
+    </w:p>
+    <w:p>
+      <w:pPr>
+        <w:rPr>
+          <w:rFonts w:ascii="Times New Roman" w:hAnsi="Times New Roman" w:cs="Times New Roman"/>
+          <w:sz w:val="28"/>
+          <w:szCs w:val="28"/>
         </w:rPr>
       </w:pPr>
     </w:p>
@@ -2588,25 +2003,14 @@
           <w:lang w:val="en-US"/>
         </w:rPr>
       </w:pPr>
-      <w:proofErr w:type="spellStart"/>
-      <w:r>
-        <w:rPr>
-          <w:rFonts w:ascii="Times New Roman" w:hAnsi="Times New Roman" w:cs="Times New Roman"/>
-          <w:sz w:val="28"/>
-          <w:szCs w:val="28"/>
-          <w:lang w:val="en-US"/>
-        </w:rPr>
-        <w:t>TControl</w:t>
-      </w:r>
-      <w:proofErr w:type="spellEnd"/>
-      <w:r>
-        <w:rPr>
-          <w:rFonts w:ascii="Times New Roman" w:hAnsi="Times New Roman" w:cs="Times New Roman"/>
-          <w:sz w:val="28"/>
-          <w:szCs w:val="28"/>
-          <w:lang w:val="en-US"/>
-        </w:rPr>
-        <w:t xml:space="preserve"> = class</w:t>
+      <w:r>
+        <w:rPr>
+          <w:rFonts w:ascii="Times New Roman" w:hAnsi="Times New Roman" w:cs="Times New Roman"/>
+          <w:sz w:val="28"/>
+          <w:szCs w:val="28"/>
+          <w:lang w:val="en-US"/>
+        </w:rPr>
+        <w:t>TControl = class</w:t>
       </w:r>
     </w:p>
     <w:p>
@@ -2666,27 +2070,7 @@
           <w:lang w:val="en-US"/>
         </w:rPr>
         <w:tab/>
-        <w:t xml:space="preserve">Procedure </w:t>
-      </w:r>
-      <w:proofErr w:type="spellStart"/>
-      <w:r>
-        <w:rPr>
-          <w:rFonts w:ascii="Times New Roman" w:hAnsi="Times New Roman" w:cs="Times New Roman"/>
-          <w:sz w:val="28"/>
-          <w:szCs w:val="28"/>
-          <w:lang w:val="en-US"/>
-        </w:rPr>
-        <w:t>SetPos</w:t>
-      </w:r>
-      <w:proofErr w:type="spellEnd"/>
-      <w:r>
-        <w:rPr>
-          <w:rFonts w:ascii="Times New Roman" w:hAnsi="Times New Roman" w:cs="Times New Roman"/>
-          <w:sz w:val="28"/>
-          <w:szCs w:val="28"/>
-          <w:lang w:val="en-US"/>
-        </w:rPr>
-        <w:t>(X, Y:Integer);</w:t>
+        <w:t>Procedure SetPos(X, Y:Integer);</w:t>
       </w:r>
     </w:p>
     <w:p>
@@ -3037,7 +2421,6 @@
         </w:rPr>
         <w:t xml:space="preserve">Если не указать родительский класс, им будет </w:t>
       </w:r>
-      <w:proofErr w:type="spellStart"/>
       <w:r>
         <w:rPr>
           <w:rFonts w:ascii="Times New Roman" w:hAnsi="Times New Roman" w:cs="Times New Roman"/>
@@ -3047,7 +2430,6 @@
         </w:rPr>
         <w:t>TObject</w:t>
       </w:r>
-      <w:proofErr w:type="spellEnd"/>
     </w:p>
     <w:p>
       <w:pPr>
@@ -3077,25 +2459,14 @@
           <w:lang w:val="en-US"/>
         </w:rPr>
       </w:pPr>
-      <w:proofErr w:type="spellStart"/>
-      <w:r>
-        <w:rPr>
-          <w:rFonts w:ascii="Times New Roman" w:hAnsi="Times New Roman" w:cs="Times New Roman"/>
-          <w:sz w:val="28"/>
-          <w:szCs w:val="28"/>
-          <w:lang w:val="en-US"/>
-        </w:rPr>
-        <w:t>TShape</w:t>
-      </w:r>
-      <w:proofErr w:type="spellEnd"/>
-      <w:r>
-        <w:rPr>
-          <w:rFonts w:ascii="Times New Roman" w:hAnsi="Times New Roman" w:cs="Times New Roman"/>
-          <w:sz w:val="28"/>
-          <w:szCs w:val="28"/>
-          <w:lang w:val="en-US"/>
-        </w:rPr>
-        <w:t xml:space="preserve"> = class</w:t>
+      <w:r>
+        <w:rPr>
+          <w:rFonts w:ascii="Times New Roman" w:hAnsi="Times New Roman" w:cs="Times New Roman"/>
+          <w:sz w:val="28"/>
+          <w:szCs w:val="28"/>
+          <w:lang w:val="en-US"/>
+        </w:rPr>
+        <w:t>TShape = class</w:t>
       </w:r>
     </w:p>
     <w:p>
@@ -3115,46 +2486,7 @@
           <w:lang w:val="en-US"/>
         </w:rPr>
         <w:tab/>
-      </w:r>
-      <w:proofErr w:type="spellStart"/>
-      <w:r>
-        <w:rPr>
-          <w:rFonts w:ascii="Times New Roman" w:hAnsi="Times New Roman" w:cs="Times New Roman"/>
-          <w:sz w:val="28"/>
-          <w:szCs w:val="28"/>
-          <w:lang w:val="en-US"/>
-        </w:rPr>
-        <w:t>FColor</w:t>
-      </w:r>
-      <w:proofErr w:type="spellEnd"/>
-      <w:r>
-        <w:rPr>
-          <w:rFonts w:ascii="Times New Roman" w:hAnsi="Times New Roman" w:cs="Times New Roman"/>
-          <w:sz w:val="28"/>
-          <w:szCs w:val="28"/>
-          <w:lang w:val="en-US"/>
-        </w:rPr>
-        <w:t xml:space="preserve">: </w:t>
-      </w:r>
-      <w:proofErr w:type="spellStart"/>
-      <w:r>
-        <w:rPr>
-          <w:rFonts w:ascii="Times New Roman" w:hAnsi="Times New Roman" w:cs="Times New Roman"/>
-          <w:sz w:val="28"/>
-          <w:szCs w:val="28"/>
-          <w:lang w:val="en-US"/>
-        </w:rPr>
-        <w:t>TColor</w:t>
-      </w:r>
-      <w:proofErr w:type="spellEnd"/>
-      <w:r>
-        <w:rPr>
-          <w:rFonts w:ascii="Times New Roman" w:hAnsi="Times New Roman" w:cs="Times New Roman"/>
-          <w:sz w:val="28"/>
-          <w:szCs w:val="28"/>
-          <w:lang w:val="en-US"/>
-        </w:rPr>
-        <w:t>;</w:t>
+        <w:t>FColor: TColor;</w:t>
       </w:r>
     </w:p>
     <w:p>
@@ -3195,7 +2527,6 @@
           <w:lang w:val="en-US"/>
         </w:rPr>
       </w:pPr>
-      <w:proofErr w:type="spellStart"/>
       <w:r>
         <w:rPr>
           <w:rFonts w:ascii="Times New Roman" w:hAnsi="Times New Roman" w:cs="Times New Roman"/>
@@ -3204,37 +2535,7 @@
           <w:lang w:val="en-US"/>
         </w:rPr>
         <w:lastRenderedPageBreak/>
-        <w:t>TRectangle</w:t>
-      </w:r>
-      <w:proofErr w:type="spellEnd"/>
-      <w:r>
-        <w:rPr>
-          <w:rFonts w:ascii="Times New Roman" w:hAnsi="Times New Roman" w:cs="Times New Roman"/>
-          <w:sz w:val="28"/>
-          <w:szCs w:val="28"/>
-          <w:lang w:val="en-US"/>
-        </w:rPr>
-        <w:t xml:space="preserve"> = class(</w:t>
-      </w:r>
-      <w:proofErr w:type="spellStart"/>
-      <w:r>
-        <w:rPr>
-          <w:rFonts w:ascii="Times New Roman" w:hAnsi="Times New Roman" w:cs="Times New Roman"/>
-          <w:sz w:val="28"/>
-          <w:szCs w:val="28"/>
-          <w:lang w:val="en-US"/>
-        </w:rPr>
-        <w:t>TShape</w:t>
-      </w:r>
-      <w:proofErr w:type="spellEnd"/>
-      <w:r>
-        <w:rPr>
-          <w:rFonts w:ascii="Times New Roman" w:hAnsi="Times New Roman" w:cs="Times New Roman"/>
-          <w:sz w:val="28"/>
-          <w:szCs w:val="28"/>
-          <w:lang w:val="en-US"/>
-        </w:rPr>
-        <w:t>)</w:t>
+        <w:t>TRectangle = class(TShape)</w:t>
       </w:r>
     </w:p>
     <w:p>
@@ -3254,46 +2555,7 @@
           <w:lang w:val="en-US"/>
         </w:rPr>
         <w:tab/>
-      </w:r>
-      <w:proofErr w:type="spellStart"/>
-      <w:r>
-        <w:rPr>
-          <w:rFonts w:ascii="Times New Roman" w:hAnsi="Times New Roman" w:cs="Times New Roman"/>
-          <w:sz w:val="28"/>
-          <w:szCs w:val="28"/>
-          <w:lang w:val="en-US"/>
-        </w:rPr>
-        <w:t>FWidth</w:t>
-      </w:r>
-      <w:proofErr w:type="spellEnd"/>
-      <w:r>
-        <w:rPr>
-          <w:rFonts w:ascii="Times New Roman" w:hAnsi="Times New Roman" w:cs="Times New Roman"/>
-          <w:sz w:val="28"/>
-          <w:szCs w:val="28"/>
-          <w:lang w:val="en-US"/>
-        </w:rPr>
-        <w:t xml:space="preserve">, </w:t>
-      </w:r>
-      <w:proofErr w:type="spellStart"/>
-      <w:r>
-        <w:rPr>
-          <w:rFonts w:ascii="Times New Roman" w:hAnsi="Times New Roman" w:cs="Times New Roman"/>
-          <w:sz w:val="28"/>
-          <w:szCs w:val="28"/>
-          <w:lang w:val="en-US"/>
-        </w:rPr>
-        <w:t>FHeight</w:t>
-      </w:r>
-      <w:proofErr w:type="spellEnd"/>
-      <w:r>
-        <w:rPr>
-          <w:rFonts w:ascii="Times New Roman" w:hAnsi="Times New Roman" w:cs="Times New Roman"/>
-          <w:sz w:val="28"/>
-          <w:szCs w:val="28"/>
-          <w:lang w:val="en-US"/>
-        </w:rPr>
-        <w:t>: Real;</w:t>
+        <w:t>FWidth, FHeight: Real;</w:t>
       </w:r>
     </w:p>
     <w:p>
@@ -3353,7 +2615,6 @@
         </w:rPr>
         <w:t>(</w:t>
       </w:r>
-      <w:proofErr w:type="spellStart"/>
       <w:r>
         <w:rPr>
           <w:rFonts w:ascii="Times New Roman" w:hAnsi="Times New Roman" w:cs="Times New Roman"/>
@@ -3363,7 +2624,6 @@
         </w:rPr>
         <w:t>TRectangle</w:t>
       </w:r>
-      <w:proofErr w:type="spellEnd"/>
       <w:r>
         <w:rPr>
           <w:rFonts w:ascii="Times New Roman" w:hAnsi="Times New Roman" w:cs="Times New Roman"/>
@@ -3407,7 +2667,6 @@
         </w:rPr>
         <w:t xml:space="preserve"> </w:t>
       </w:r>
-      <w:proofErr w:type="spellStart"/>
       <w:r>
         <w:rPr>
           <w:rFonts w:ascii="Times New Roman" w:hAnsi="Times New Roman" w:cs="Times New Roman"/>
@@ -3417,7 +2676,6 @@
         </w:rPr>
         <w:t>TShape</w:t>
       </w:r>
-      <w:proofErr w:type="spellEnd"/>
       <w:r>
         <w:rPr>
           <w:rFonts w:ascii="Times New Roman" w:hAnsi="Times New Roman" w:cs="Times New Roman"/>
@@ -3444,45 +2702,14 @@
         </w:rPr>
         <w:t xml:space="preserve"> + </w:t>
       </w:r>
-      <w:proofErr w:type="spellStart"/>
-      <w:r>
-        <w:rPr>
-          <w:rFonts w:ascii="Times New Roman" w:hAnsi="Times New Roman" w:cs="Times New Roman"/>
-          <w:sz w:val="28"/>
-          <w:szCs w:val="28"/>
-          <w:lang w:val="en-US"/>
-        </w:rPr>
-        <w:t>FWidth</w:t>
-      </w:r>
-      <w:proofErr w:type="spellEnd"/>
-      <w:r>
-        <w:rPr>
-          <w:rFonts w:ascii="Times New Roman" w:hAnsi="Times New Roman" w:cs="Times New Roman"/>
-          <w:sz w:val="28"/>
-          <w:szCs w:val="28"/>
-          <w:lang w:val="en-US"/>
-        </w:rPr>
-        <w:t xml:space="preserve">, </w:t>
-      </w:r>
-      <w:proofErr w:type="spellStart"/>
-      <w:r>
-        <w:rPr>
-          <w:rFonts w:ascii="Times New Roman" w:hAnsi="Times New Roman" w:cs="Times New Roman"/>
-          <w:sz w:val="28"/>
-          <w:szCs w:val="28"/>
-          <w:lang w:val="en-US"/>
-        </w:rPr>
-        <w:t>FHeight</w:t>
-      </w:r>
-      <w:proofErr w:type="spellEnd"/>
-      <w:r>
-        <w:rPr>
-          <w:rFonts w:ascii="Times New Roman" w:hAnsi="Times New Roman" w:cs="Times New Roman"/>
-          <w:sz w:val="28"/>
-          <w:szCs w:val="28"/>
-          <w:lang w:val="en-US"/>
-        </w:rPr>
-        <w:t xml:space="preserve"> </w:t>
+      <w:r>
+        <w:rPr>
+          <w:rFonts w:ascii="Times New Roman" w:hAnsi="Times New Roman" w:cs="Times New Roman"/>
+          <w:sz w:val="28"/>
+          <w:szCs w:val="28"/>
+          <w:lang w:val="en-US"/>
+        </w:rPr>
+        <w:t xml:space="preserve">FWidth, FHeight </w:t>
       </w:r>
       <w:r>
         <w:rPr>
@@ -4239,27 +3466,7 @@
           <w:szCs w:val="28"/>
           <w:lang w:val="en-US"/>
         </w:rPr>
-        <w:t xml:space="preserve">Procedure </w:t>
-      </w:r>
-      <w:proofErr w:type="spellStart"/>
-      <w:r>
-        <w:rPr>
-          <w:rFonts w:ascii="Times New Roman" w:hAnsi="Times New Roman" w:cs="Times New Roman"/>
-          <w:sz w:val="28"/>
-          <w:szCs w:val="28"/>
-          <w:lang w:val="en-US"/>
-        </w:rPr>
-        <w:t>TMyClass.SomeMethod</w:t>
-      </w:r>
-      <w:proofErr w:type="spellEnd"/>
-      <w:r>
-        <w:rPr>
-          <w:rFonts w:ascii="Times New Roman" w:hAnsi="Times New Roman" w:cs="Times New Roman"/>
-          <w:sz w:val="28"/>
-          <w:szCs w:val="28"/>
-          <w:lang w:val="en-US"/>
-        </w:rPr>
-        <w:t>(…);</w:t>
+        <w:t>Procedure TMyClass.SomeMethod(…);</w:t>
       </w:r>
     </w:p>
     <w:p>
@@ -4762,25 +3969,7 @@
           <w:sz w:val="28"/>
           <w:szCs w:val="28"/>
         </w:rPr>
-        <w:t xml:space="preserve"> (</w:t>
-      </w:r>
-      <w:proofErr w:type="spellStart"/>
-      <w:r>
-        <w:rPr>
-          <w:rFonts w:ascii="Times New Roman" w:hAnsi="Times New Roman" w:cs="Times New Roman"/>
-          <w:sz w:val="28"/>
-          <w:szCs w:val="28"/>
-        </w:rPr>
-        <w:t>Крч</w:t>
-      </w:r>
-      <w:proofErr w:type="spellEnd"/>
-      <w:r>
-        <w:rPr>
-          <w:rFonts w:ascii="Times New Roman" w:hAnsi="Times New Roman" w:cs="Times New Roman"/>
-          <w:sz w:val="28"/>
-          <w:szCs w:val="28"/>
-        </w:rPr>
-        <w:t xml:space="preserve"> для инициализации</w:t>
+        <w:t xml:space="preserve"> (Крч для инициализации</w:t>
       </w:r>
       <w:r>
         <w:rPr>
@@ -4906,7 +4095,6 @@
         </w:rPr>
         <w:tab/>
       </w:r>
-      <w:proofErr w:type="spellStart"/>
       <w:r>
         <w:rPr>
           <w:rFonts w:ascii="Times New Roman" w:hAnsi="Times New Roman" w:cs="Times New Roman"/>
@@ -4916,7 +4104,6 @@
         </w:rPr>
         <w:t>MyObj</w:t>
       </w:r>
-      <w:proofErr w:type="spellEnd"/>
       <w:r>
         <w:rPr>
           <w:rFonts w:ascii="Times New Roman" w:hAnsi="Times New Roman" w:cs="Times New Roman"/>
@@ -4925,7 +4112,6 @@
         </w:rPr>
         <w:t xml:space="preserve">: </w:t>
       </w:r>
-      <w:proofErr w:type="spellStart"/>
       <w:r>
         <w:rPr>
           <w:rFonts w:ascii="Times New Roman" w:hAnsi="Times New Roman" w:cs="Times New Roman"/>
@@ -4935,7 +4121,6 @@
         </w:rPr>
         <w:t>TShape</w:t>
       </w:r>
-      <w:proofErr w:type="spellEnd"/>
       <w:r>
         <w:rPr>
           <w:rFonts w:ascii="Times New Roman" w:hAnsi="Times New Roman" w:cs="Times New Roman"/>
@@ -4970,7 +4155,6 @@
           <w:szCs w:val="28"/>
         </w:rPr>
       </w:pPr>
-      <w:proofErr w:type="spellStart"/>
       <w:r>
         <w:rPr>
           <w:rFonts w:ascii="Times New Roman" w:hAnsi="Times New Roman" w:cs="Times New Roman"/>
@@ -4980,7 +4164,6 @@
         </w:rPr>
         <w:t>MyObj</w:t>
       </w:r>
-      <w:proofErr w:type="spellEnd"/>
       <w:r>
         <w:rPr>
           <w:rFonts w:ascii="Times New Roman" w:hAnsi="Times New Roman" w:cs="Times New Roman"/>
@@ -4989,7 +4172,6 @@
         </w:rPr>
         <w:t xml:space="preserve"> := </w:t>
       </w:r>
-      <w:proofErr w:type="spellStart"/>
       <w:r>
         <w:rPr>
           <w:rFonts w:ascii="Times New Roman" w:hAnsi="Times New Roman" w:cs="Times New Roman"/>
@@ -4999,7 +4181,6 @@
         </w:rPr>
         <w:t>TShape</w:t>
       </w:r>
-      <w:proofErr w:type="spellEnd"/>
       <w:r>
         <w:rPr>
           <w:rFonts w:ascii="Times New Roman" w:hAnsi="Times New Roman" w:cs="Times New Roman"/>
@@ -5097,25 +4278,7 @@
           <w:sz w:val="28"/>
           <w:szCs w:val="28"/>
         </w:rPr>
-        <w:t xml:space="preserve"> (</w:t>
-      </w:r>
-      <w:proofErr w:type="spellStart"/>
-      <w:r>
-        <w:rPr>
-          <w:rFonts w:ascii="Times New Roman" w:hAnsi="Times New Roman" w:cs="Times New Roman"/>
-          <w:sz w:val="28"/>
-          <w:szCs w:val="28"/>
-        </w:rPr>
-        <w:t>Крч</w:t>
-      </w:r>
-      <w:proofErr w:type="spellEnd"/>
-      <w:r>
-        <w:rPr>
-          <w:rFonts w:ascii="Times New Roman" w:hAnsi="Times New Roman" w:cs="Times New Roman"/>
-          <w:sz w:val="28"/>
-          <w:szCs w:val="28"/>
-        </w:rPr>
-        <w:t xml:space="preserve"> для </w:t>
+        <w:t xml:space="preserve"> (Крч для </w:t>
       </w:r>
       <w:r>
         <w:rPr>
@@ -5262,7 +4425,6 @@
         </w:rPr>
         <w:t xml:space="preserve"> (</w:t>
       </w:r>
-      <w:proofErr w:type="spellStart"/>
       <w:r>
         <w:rPr>
           <w:rFonts w:ascii="Times New Roman" w:hAnsi="Times New Roman" w:cs="Times New Roman"/>
@@ -5272,7 +4434,6 @@
         </w:rPr>
         <w:t>FPen</w:t>
       </w:r>
-      <w:proofErr w:type="spellEnd"/>
       <w:r>
         <w:rPr>
           <w:rFonts w:ascii="Times New Roman" w:hAnsi="Times New Roman" w:cs="Times New Roman"/>
@@ -5364,7 +4525,6 @@
         </w:rPr>
         <w:t xml:space="preserve">. </w:t>
       </w:r>
-      <w:proofErr w:type="spellStart"/>
       <w:r>
         <w:rPr>
           <w:rFonts w:ascii="Times New Roman" w:hAnsi="Times New Roman" w:cs="Times New Roman"/>
@@ -5374,7 +4534,6 @@
         </w:rPr>
         <w:t>FPen</w:t>
       </w:r>
-      <w:proofErr w:type="spellEnd"/>
       <w:r>
         <w:rPr>
           <w:rFonts w:ascii="Times New Roman" w:hAnsi="Times New Roman" w:cs="Times New Roman"/>
@@ -5423,27 +4582,7 @@
           <w:szCs w:val="28"/>
           <w:lang w:val="en-US"/>
         </w:rPr>
-        <w:t>(</w:t>
-      </w:r>
-      <w:proofErr w:type="spellStart"/>
-      <w:r>
-        <w:rPr>
-          <w:rFonts w:ascii="Times New Roman" w:hAnsi="Times New Roman" w:cs="Times New Roman"/>
-          <w:sz w:val="28"/>
-          <w:szCs w:val="28"/>
-          <w:lang w:val="en-US"/>
-        </w:rPr>
-        <w:t>FPen</w:t>
-      </w:r>
-      <w:proofErr w:type="spellEnd"/>
-      <w:r>
-        <w:rPr>
-          <w:rFonts w:ascii="Times New Roman" w:hAnsi="Times New Roman" w:cs="Times New Roman"/>
-          <w:sz w:val="28"/>
-          <w:szCs w:val="28"/>
-          <w:lang w:val="en-US"/>
-        </w:rPr>
-        <w:t xml:space="preserve"> – </w:t>
+        <w:t xml:space="preserve">(FPen – </w:t>
       </w:r>
       <w:r>
         <w:rPr>
@@ -5557,7 +4696,6 @@
         </w:rPr>
         <w:t xml:space="preserve">У класса </w:t>
       </w:r>
-      <w:proofErr w:type="spellStart"/>
       <w:r>
         <w:rPr>
           <w:rFonts w:ascii="Times New Roman" w:hAnsi="Times New Roman" w:cs="Times New Roman"/>
@@ -5567,7 +4705,6 @@
         </w:rPr>
         <w:t>TObject</w:t>
       </w:r>
-      <w:proofErr w:type="spellEnd"/>
       <w:r>
         <w:rPr>
           <w:rFonts w:ascii="Times New Roman" w:hAnsi="Times New Roman" w:cs="Times New Roman"/>
@@ -5618,27 +4755,7 @@
           <w:szCs w:val="28"/>
           <w:lang w:val="en-US"/>
         </w:rPr>
-        <w:t xml:space="preserve">Procedure </w:t>
-      </w:r>
-      <w:proofErr w:type="spellStart"/>
-      <w:r>
-        <w:rPr>
-          <w:rFonts w:ascii="Times New Roman" w:hAnsi="Times New Roman" w:cs="Times New Roman"/>
-          <w:sz w:val="28"/>
-          <w:szCs w:val="28"/>
-          <w:lang w:val="en-US"/>
-        </w:rPr>
-        <w:t>TObject.Free</w:t>
-      </w:r>
-      <w:proofErr w:type="spellEnd"/>
-      <w:r>
-        <w:rPr>
-          <w:rFonts w:ascii="Times New Roman" w:hAnsi="Times New Roman" w:cs="Times New Roman"/>
-          <w:sz w:val="28"/>
-          <w:szCs w:val="28"/>
-          <w:lang w:val="en-US"/>
-        </w:rPr>
-        <w:t>;</w:t>
+        <w:t>Procedure TObject.Free;</w:t>
       </w:r>
     </w:p>
     <w:p>
@@ -5764,7 +4881,6 @@
         </w:rPr>
         <w:t xml:space="preserve">Процедура </w:t>
       </w:r>
-      <w:proofErr w:type="spellStart"/>
       <w:r>
         <w:rPr>
           <w:rFonts w:ascii="Times New Roman" w:hAnsi="Times New Roman" w:cs="Times New Roman"/>
@@ -5777,7 +4893,6 @@
         </w:rPr>
         <w:t>FreeAndNil</w:t>
       </w:r>
-      <w:proofErr w:type="spellEnd"/>
     </w:p>
     <w:p>
       <w:pPr>
@@ -5834,7 +4949,6 @@
         </w:rPr>
         <w:t xml:space="preserve">В модуле </w:t>
       </w:r>
-      <w:proofErr w:type="spellStart"/>
       <w:r>
         <w:rPr>
           <w:rFonts w:ascii="Times New Roman" w:hAnsi="Times New Roman" w:cs="Times New Roman"/>
@@ -5844,7 +4958,6 @@
         </w:rPr>
         <w:t>SysUtils</w:t>
       </w:r>
-      <w:proofErr w:type="spellEnd"/>
       <w:r>
         <w:rPr>
           <w:rFonts w:ascii="Times New Roman" w:hAnsi="Times New Roman" w:cs="Times New Roman"/>
@@ -5861,7 +4974,6 @@
         </w:rPr>
         <w:t xml:space="preserve">объявлена процедура </w:t>
       </w:r>
-      <w:proofErr w:type="spellStart"/>
       <w:r>
         <w:rPr>
           <w:rFonts w:ascii="Times New Roman" w:hAnsi="Times New Roman" w:cs="Times New Roman"/>
@@ -5871,7 +4983,6 @@
         </w:rPr>
         <w:t>FreeAndNil</w:t>
       </w:r>
-      <w:proofErr w:type="spellEnd"/>
       <w:r>
         <w:rPr>
           <w:rFonts w:ascii="Times New Roman" w:hAnsi="Times New Roman" w:cs="Times New Roman"/>
@@ -6091,49 +5202,105 @@
           <w:szCs w:val="28"/>
           <w:lang w:val="en-US"/>
         </w:rPr>
-        <w:t xml:space="preserve">Property Color: </w:t>
-      </w:r>
-      <w:proofErr w:type="spellStart"/>
-      <w:r>
-        <w:rPr>
-          <w:rFonts w:ascii="Times New Roman" w:hAnsi="Times New Roman" w:cs="Times New Roman"/>
-          <w:sz w:val="28"/>
-          <w:szCs w:val="28"/>
-          <w:lang w:val="en-US"/>
-        </w:rPr>
-        <w:t>TColor</w:t>
-      </w:r>
-      <w:proofErr w:type="spellEnd"/>
-      <w:r>
-        <w:rPr>
-          <w:rFonts w:ascii="Times New Roman" w:hAnsi="Times New Roman" w:cs="Times New Roman"/>
-          <w:sz w:val="28"/>
-          <w:szCs w:val="28"/>
-          <w:lang w:val="en-US"/>
-        </w:rPr>
-        <w:t xml:space="preserve"> read </w:t>
-      </w:r>
-      <w:proofErr w:type="spellStart"/>
-      <w:r>
-        <w:rPr>
-          <w:rFonts w:ascii="Times New Roman" w:hAnsi="Times New Roman" w:cs="Times New Roman"/>
-          <w:sz w:val="28"/>
-          <w:szCs w:val="28"/>
-          <w:lang w:val="en-US"/>
-        </w:rPr>
-        <w:t>GetColor</w:t>
-      </w:r>
-      <w:proofErr w:type="spellEnd"/>
-      <w:r>
-        <w:rPr>
-          <w:rFonts w:ascii="Times New Roman" w:hAnsi="Times New Roman" w:cs="Times New Roman"/>
-          <w:sz w:val="28"/>
-          <w:szCs w:val="28"/>
-          <w:lang w:val="en-US"/>
-        </w:rPr>
-        <w:t xml:space="preserve"> write </w:t>
-      </w:r>
-      <w:proofErr w:type="spellStart"/>
+        <w:t>Property Color: TColor read GetColor write SetColor;</w:t>
+      </w:r>
+    </w:p>
+    <w:p>
+      <w:pPr>
+        <w:rPr>
+          <w:rFonts w:ascii="Times New Roman" w:hAnsi="Times New Roman" w:cs="Times New Roman"/>
+          <w:sz w:val="28"/>
+          <w:szCs w:val="28"/>
+          <w:lang w:val="en-US"/>
+        </w:rPr>
+      </w:pPr>
+      <w:r>
+        <w:rPr>
+          <w:rFonts w:ascii="Times New Roman" w:hAnsi="Times New Roman" w:cs="Times New Roman"/>
+          <w:sz w:val="28"/>
+          <w:szCs w:val="28"/>
+        </w:rPr>
+        <w:t>Для</w:t>
+      </w:r>
+      <w:r>
+        <w:rPr>
+          <w:rFonts w:ascii="Times New Roman" w:hAnsi="Times New Roman" w:cs="Times New Roman"/>
+          <w:sz w:val="28"/>
+          <w:szCs w:val="28"/>
+          <w:lang w:val="en-US"/>
+        </w:rPr>
+        <w:t xml:space="preserve"> </w:t>
+      </w:r>
+      <w:r>
+        <w:rPr>
+          <w:rFonts w:ascii="Times New Roman" w:hAnsi="Times New Roman" w:cs="Times New Roman"/>
+          <w:sz w:val="28"/>
+          <w:szCs w:val="28"/>
+        </w:rPr>
+        <w:t>прогера</w:t>
+      </w:r>
+      <w:r>
+        <w:rPr>
+          <w:rFonts w:ascii="Times New Roman" w:hAnsi="Times New Roman" w:cs="Times New Roman"/>
+          <w:sz w:val="28"/>
+          <w:szCs w:val="28"/>
+          <w:lang w:val="en-US"/>
+        </w:rPr>
+        <w:t>:</w:t>
+      </w:r>
+      <w:r>
+        <w:rPr>
+          <w:rFonts w:ascii="Times New Roman" w:hAnsi="Times New Roman" w:cs="Times New Roman"/>
+          <w:sz w:val="28"/>
+          <w:szCs w:val="28"/>
+          <w:lang w:val="en-US"/>
+        </w:rPr>
+        <w:br/>
+      </w:r>
+      <w:r>
+        <w:rPr>
+          <w:rFonts w:ascii="Times New Roman" w:hAnsi="Times New Roman" w:cs="Times New Roman"/>
+          <w:sz w:val="28"/>
+          <w:szCs w:val="28"/>
+          <w:lang w:val="en-US"/>
+        </w:rPr>
+        <w:t xml:space="preserve">MyColorClass.Color := clRed </w:t>
+      </w:r>
+      <w:r>
+        <w:rPr>
+          <w:rFonts w:ascii="Times New Roman" w:hAnsi="Times New Roman" w:cs="Times New Roman"/>
+          <w:sz w:val="28"/>
+          <w:szCs w:val="28"/>
+          <w:lang w:val="en-US"/>
+        </w:rPr>
+        <w:sym w:font="Wingdings" w:char="F0E0"/>
+      </w:r>
+      <w:r>
+        <w:rPr>
+          <w:rFonts w:ascii="Times New Roman" w:hAnsi="Times New Roman" w:cs="Times New Roman"/>
+          <w:sz w:val="28"/>
+          <w:szCs w:val="28"/>
+          <w:lang w:val="en-US"/>
+        </w:rPr>
+        <w:t xml:space="preserve"> </w:t>
+      </w:r>
+      <w:r>
+        <w:rPr>
+          <w:rFonts w:ascii="Times New Roman" w:hAnsi="Times New Roman" w:cs="Times New Roman"/>
+          <w:sz w:val="28"/>
+          <w:szCs w:val="28"/>
+        </w:rPr>
+        <w:t>вызовется</w:t>
+      </w:r>
+      <w:r>
+        <w:rPr>
+          <w:rFonts w:ascii="Times New Roman" w:hAnsi="Times New Roman" w:cs="Times New Roman"/>
+          <w:sz w:val="28"/>
+          <w:szCs w:val="28"/>
+          <w:lang w:val="en-US"/>
+        </w:rPr>
+        <w:t xml:space="preserve"> </w:t>
+      </w:r>
       <w:r>
         <w:rPr>
           <w:rFonts w:ascii="Times New Roman" w:hAnsi="Times New Roman" w:cs="Times New Roman"/>
@@ -6143,157 +5310,6 @@
         </w:rPr>
         <w:t>SetColor</w:t>
       </w:r>
-      <w:proofErr w:type="spellEnd"/>
-      <w:r>
-        <w:rPr>
-          <w:rFonts w:ascii="Times New Roman" w:hAnsi="Times New Roman" w:cs="Times New Roman"/>
-          <w:sz w:val="28"/>
-          <w:szCs w:val="28"/>
-          <w:lang w:val="en-US"/>
-        </w:rPr>
-        <w:t>;</w:t>
-      </w:r>
-    </w:p>
-    <w:p>
-      <w:pPr>
-        <w:rPr>
-          <w:rFonts w:ascii="Times New Roman" w:hAnsi="Times New Roman" w:cs="Times New Roman"/>
-          <w:sz w:val="28"/>
-          <w:szCs w:val="28"/>
-          <w:lang w:val="en-US"/>
-        </w:rPr>
-      </w:pPr>
-      <w:r>
-        <w:rPr>
-          <w:rFonts w:ascii="Times New Roman" w:hAnsi="Times New Roman" w:cs="Times New Roman"/>
-          <w:sz w:val="28"/>
-          <w:szCs w:val="28"/>
-        </w:rPr>
-        <w:t>Для</w:t>
-      </w:r>
-      <w:r>
-        <w:rPr>
-          <w:rFonts w:ascii="Times New Roman" w:hAnsi="Times New Roman" w:cs="Times New Roman"/>
-          <w:sz w:val="28"/>
-          <w:szCs w:val="28"/>
-          <w:lang w:val="en-US"/>
-        </w:rPr>
-        <w:t xml:space="preserve"> </w:t>
-      </w:r>
-      <w:proofErr w:type="spellStart"/>
-      <w:r>
-        <w:rPr>
-          <w:rFonts w:ascii="Times New Roman" w:hAnsi="Times New Roman" w:cs="Times New Roman"/>
-          <w:sz w:val="28"/>
-          <w:szCs w:val="28"/>
-        </w:rPr>
-        <w:t>прогера</w:t>
-      </w:r>
-      <w:proofErr w:type="spellEnd"/>
-      <w:r>
-        <w:rPr>
-          <w:rFonts w:ascii="Times New Roman" w:hAnsi="Times New Roman" w:cs="Times New Roman"/>
-          <w:sz w:val="28"/>
-          <w:szCs w:val="28"/>
-          <w:lang w:val="en-US"/>
-        </w:rPr>
-        <w:t>:</w:t>
-      </w:r>
-      <w:r>
-        <w:rPr>
-          <w:rFonts w:ascii="Times New Roman" w:hAnsi="Times New Roman" w:cs="Times New Roman"/>
-          <w:sz w:val="28"/>
-          <w:szCs w:val="28"/>
-          <w:lang w:val="en-US"/>
-        </w:rPr>
-        <w:br/>
-      </w:r>
-      <w:proofErr w:type="spellStart"/>
-      <w:r>
-        <w:rPr>
-          <w:rFonts w:ascii="Times New Roman" w:hAnsi="Times New Roman" w:cs="Times New Roman"/>
-          <w:sz w:val="28"/>
-          <w:szCs w:val="28"/>
-          <w:lang w:val="en-US"/>
-        </w:rPr>
-        <w:t>MyColorClass.Color</w:t>
-      </w:r>
-      <w:proofErr w:type="spellEnd"/>
-      <w:r>
-        <w:rPr>
-          <w:rFonts w:ascii="Times New Roman" w:hAnsi="Times New Roman" w:cs="Times New Roman"/>
-          <w:sz w:val="28"/>
-          <w:szCs w:val="28"/>
-          <w:lang w:val="en-US"/>
-        </w:rPr>
-        <w:t xml:space="preserve"> := </w:t>
-      </w:r>
-      <w:proofErr w:type="spellStart"/>
-      <w:r>
-        <w:rPr>
-          <w:rFonts w:ascii="Times New Roman" w:hAnsi="Times New Roman" w:cs="Times New Roman"/>
-          <w:sz w:val="28"/>
-          <w:szCs w:val="28"/>
-          <w:lang w:val="en-US"/>
-        </w:rPr>
-        <w:t>clRed</w:t>
-      </w:r>
-      <w:proofErr w:type="spellEnd"/>
-      <w:r>
-        <w:rPr>
-          <w:rFonts w:ascii="Times New Roman" w:hAnsi="Times New Roman" w:cs="Times New Roman"/>
-          <w:sz w:val="28"/>
-          <w:szCs w:val="28"/>
-          <w:lang w:val="en-US"/>
-        </w:rPr>
-        <w:t xml:space="preserve"> </w:t>
-      </w:r>
-      <w:r>
-        <w:rPr>
-          <w:rFonts w:ascii="Times New Roman" w:hAnsi="Times New Roman" w:cs="Times New Roman"/>
-          <w:sz w:val="28"/>
-          <w:szCs w:val="28"/>
-          <w:lang w:val="en-US"/>
-        </w:rPr>
-        <w:sym w:font="Wingdings" w:char="F0E0"/>
-      </w:r>
-      <w:r>
-        <w:rPr>
-          <w:rFonts w:ascii="Times New Roman" w:hAnsi="Times New Roman" w:cs="Times New Roman"/>
-          <w:sz w:val="28"/>
-          <w:szCs w:val="28"/>
-          <w:lang w:val="en-US"/>
-        </w:rPr>
-        <w:t xml:space="preserve"> </w:t>
-      </w:r>
-      <w:r>
-        <w:rPr>
-          <w:rFonts w:ascii="Times New Roman" w:hAnsi="Times New Roman" w:cs="Times New Roman"/>
-          <w:sz w:val="28"/>
-          <w:szCs w:val="28"/>
-        </w:rPr>
-        <w:t>вызовется</w:t>
-      </w:r>
-      <w:r>
-        <w:rPr>
-          <w:rFonts w:ascii="Times New Roman" w:hAnsi="Times New Roman" w:cs="Times New Roman"/>
-          <w:sz w:val="28"/>
-          <w:szCs w:val="28"/>
-          <w:lang w:val="en-US"/>
-        </w:rPr>
-        <w:t xml:space="preserve"> </w:t>
-      </w:r>
-      <w:proofErr w:type="spellStart"/>
-      <w:r>
-        <w:rPr>
-          <w:rFonts w:ascii="Times New Roman" w:hAnsi="Times New Roman" w:cs="Times New Roman"/>
-          <w:sz w:val="28"/>
-          <w:szCs w:val="28"/>
-          <w:lang w:val="en-US"/>
-        </w:rPr>
-        <w:t>SetColor</w:t>
-      </w:r>
-      <w:proofErr w:type="spellEnd"/>
     </w:p>
     <w:p>
       <w:pPr>
@@ -6358,59 +5374,17 @@
           <w:szCs w:val="28"/>
           <w:lang w:val="en-US"/>
         </w:rPr>
-        <w:t xml:space="preserve">Property Items[Index: Integer]: </w:t>
-      </w:r>
-      <w:proofErr w:type="spellStart"/>
-      <w:r>
-        <w:rPr>
-          <w:rFonts w:ascii="Times New Roman" w:hAnsi="Times New Roman" w:cs="Times New Roman"/>
-          <w:sz w:val="28"/>
-          <w:szCs w:val="28"/>
-          <w:lang w:val="en-US"/>
-        </w:rPr>
-        <w:t>TObject</w:t>
-      </w:r>
-      <w:proofErr w:type="spellEnd"/>
-      <w:r>
-        <w:rPr>
-          <w:rFonts w:ascii="Times New Roman" w:hAnsi="Times New Roman" w:cs="Times New Roman"/>
-          <w:sz w:val="28"/>
-          <w:szCs w:val="28"/>
-          <w:lang w:val="en-US"/>
-        </w:rPr>
-        <w:t xml:space="preserve"> read </w:t>
-      </w:r>
-      <w:proofErr w:type="spellStart"/>
-      <w:r>
-        <w:rPr>
-          <w:rFonts w:ascii="Times New Roman" w:hAnsi="Times New Roman" w:cs="Times New Roman"/>
-          <w:sz w:val="28"/>
-          <w:szCs w:val="28"/>
-          <w:lang w:val="en-US"/>
-        </w:rPr>
-        <w:t>GetObject</w:t>
-      </w:r>
-      <w:proofErr w:type="spellEnd"/>
-      <w:r>
-        <w:rPr>
-          <w:rFonts w:ascii="Times New Roman" w:hAnsi="Times New Roman" w:cs="Times New Roman"/>
-          <w:sz w:val="28"/>
-          <w:szCs w:val="28"/>
-          <w:lang w:val="en-US"/>
-        </w:rPr>
-        <w:t xml:space="preserve"> write </w:t>
-      </w:r>
-      <w:proofErr w:type="spellStart"/>
-      <w:r>
-        <w:rPr>
-          <w:rFonts w:ascii="Times New Roman" w:hAnsi="Times New Roman" w:cs="Times New Roman"/>
-          <w:sz w:val="28"/>
-          <w:szCs w:val="28"/>
-          <w:lang w:val="en-US"/>
-        </w:rPr>
-        <w:t>SetObject</w:t>
-      </w:r>
-      <w:proofErr w:type="spellEnd"/>
+        <w:t>Property Items[Index: Integer]: TObject</w:t>
+      </w:r>
+      <w:r>
+        <w:rPr>
+          <w:rFonts w:ascii="Times New Roman" w:hAnsi="Times New Roman" w:cs="Times New Roman"/>
+          <w:sz w:val="28"/>
+          <w:szCs w:val="28"/>
+          <w:lang w:val="en-US"/>
+        </w:rPr>
+        <w:t xml:space="preserve"> read GetObject write SetObject</w:t>
+      </w:r>
     </w:p>
     <w:p>
       <w:pPr>
@@ -6501,57 +5475,15 @@
         </w:rPr>
         <w:t xml:space="preserve">: </w:t>
       </w:r>
-      <w:proofErr w:type="spellStart"/>
-      <w:r>
-        <w:rPr>
-          <w:rFonts w:ascii="Times New Roman" w:hAnsi="Times New Roman" w:cs="Times New Roman"/>
-          <w:sz w:val="28"/>
-          <w:szCs w:val="28"/>
-          <w:lang w:val="en-US"/>
-        </w:rPr>
-        <w:t>LongInt</w:t>
-      </w:r>
-      <w:proofErr w:type="spellEnd"/>
-      <w:r>
-        <w:rPr>
-          <w:rFonts w:ascii="Times New Roman" w:hAnsi="Times New Roman" w:cs="Times New Roman"/>
-          <w:sz w:val="28"/>
-          <w:szCs w:val="28"/>
-          <w:lang w:val="en-US"/>
-        </w:rPr>
-        <w:t xml:space="preserve"> index 0 read </w:t>
-      </w:r>
-      <w:proofErr w:type="spellStart"/>
-      <w:r>
-        <w:rPr>
-          <w:rFonts w:ascii="Times New Roman" w:hAnsi="Times New Roman" w:cs="Times New Roman"/>
-          <w:sz w:val="28"/>
-          <w:szCs w:val="28"/>
-          <w:lang w:val="en-US"/>
-        </w:rPr>
-        <w:t>GetCoordinate</w:t>
-      </w:r>
-      <w:proofErr w:type="spellEnd"/>
-      <w:r>
-        <w:rPr>
-          <w:rFonts w:ascii="Times New Roman" w:hAnsi="Times New Roman" w:cs="Times New Roman"/>
-          <w:sz w:val="28"/>
-          <w:szCs w:val="28"/>
-          <w:lang w:val="en-US"/>
-        </w:rPr>
-        <w:t xml:space="preserve"> write </w:t>
-      </w:r>
-      <w:proofErr w:type="spellStart"/>
-      <w:r>
-        <w:rPr>
-          <w:rFonts w:ascii="Times New Roman" w:hAnsi="Times New Roman" w:cs="Times New Roman"/>
-          <w:sz w:val="28"/>
-          <w:szCs w:val="28"/>
-          <w:lang w:val="en-US"/>
-        </w:rPr>
-        <w:t>SetCoordinate</w:t>
-      </w:r>
-      <w:proofErr w:type="spellEnd"/>
+      <w:r>
+        <w:rPr>
+          <w:rFonts w:ascii="Times New Roman" w:hAnsi="Times New Roman" w:cs="Times New Roman"/>
+          <w:sz w:val="28"/>
+          <w:szCs w:val="28"/>
+          <w:lang w:val="en-US"/>
+        </w:rPr>
+        <w:t>LongInt index 0 read GetCoordinate write SetCoordinate</w:t>
+      </w:r>
     </w:p>
     <w:p>
       <w:pPr>
@@ -6823,7 +5755,6 @@
           <w:lang w:val="en-US"/>
         </w:rPr>
       </w:pPr>
-      <w:proofErr w:type="spellStart"/>
       <w:r>
         <w:rPr>
           <w:rFonts w:ascii="Hack" w:hAnsi="Hack" w:cs="Times New Roman"/>
@@ -6832,39 +5763,37 @@
           <w:lang w:val="en-US"/>
         </w:rPr>
         <w:lastRenderedPageBreak/>
-        <w:t>TOnClickEvent</w:t>
-      </w:r>
-      <w:proofErr w:type="spellEnd"/>
-      <w:r>
+        <w:t>TOnClickEvent = procedure(X, Y: Integer) of object;</w:t>
+      </w:r>
+    </w:p>
+    <w:p>
+      <w:pPr>
         <w:rPr>
           <w:rFonts w:ascii="Hack" w:hAnsi="Hack" w:cs="Times New Roman"/>
           <w:sz w:val="24"/>
           <w:szCs w:val="24"/>
           <w:lang w:val="en-US"/>
         </w:rPr>
-        <w:t xml:space="preserve"> = procedure(X, Y: Integer) of object;</w:t>
-      </w:r>
-    </w:p>
-    <w:p>
-      <w:pPr>
+      </w:pPr>
+      <w:r>
         <w:rPr>
           <w:rFonts w:ascii="Hack" w:hAnsi="Hack" w:cs="Times New Roman"/>
           <w:sz w:val="24"/>
           <w:szCs w:val="24"/>
           <w:lang w:val="en-US"/>
         </w:rPr>
-      </w:pPr>
-      <w:proofErr w:type="spellStart"/>
-      <w:r>
+        <w:t>TMyClass = class</w:t>
+      </w:r>
+    </w:p>
+    <w:p>
+      <w:pPr>
         <w:rPr>
           <w:rFonts w:ascii="Hack" w:hAnsi="Hack" w:cs="Times New Roman"/>
           <w:sz w:val="24"/>
           <w:szCs w:val="24"/>
           <w:lang w:val="en-US"/>
         </w:rPr>
-        <w:t>TMyClass</w:t>
-      </w:r>
-      <w:proofErr w:type="spellEnd"/>
+      </w:pPr>
       <w:r>
         <w:rPr>
           <w:rFonts w:ascii="Hack" w:hAnsi="Hack" w:cs="Times New Roman"/>
@@ -6872,7 +5801,7 @@
           <w:szCs w:val="24"/>
           <w:lang w:val="en-US"/>
         </w:rPr>
-        <w:t xml:space="preserve"> = class</w:t>
+        <w:t>Private</w:t>
       </w:r>
     </w:p>
     <w:p>
@@ -6891,7 +5820,8 @@
           <w:szCs w:val="24"/>
           <w:lang w:val="en-US"/>
         </w:rPr>
-        <w:t>Private</w:t>
+        <w:tab/>
+        <w:t>FOnClick: TOnClickEvent;</w:t>
       </w:r>
     </w:p>
     <w:p>
@@ -6910,19 +5840,18 @@
           <w:szCs w:val="24"/>
           <w:lang w:val="en-US"/>
         </w:rPr>
-        <w:tab/>
-      </w:r>
-      <w:proofErr w:type="spellStart"/>
-      <w:r>
+        <w:t>Public</w:t>
+      </w:r>
+    </w:p>
+    <w:p>
+      <w:pPr>
         <w:rPr>
           <w:rFonts w:ascii="Hack" w:hAnsi="Hack" w:cs="Times New Roman"/>
           <w:sz w:val="24"/>
           <w:szCs w:val="24"/>
           <w:lang w:val="en-US"/>
         </w:rPr>
-        <w:t>FOnClick</w:t>
-      </w:r>
-      <w:proofErr w:type="spellEnd"/>
+      </w:pPr>
       <w:r>
         <w:rPr>
           <w:rFonts w:ascii="Hack" w:hAnsi="Hack" w:cs="Times New Roman"/>
@@ -6930,19 +5859,19 @@
           <w:szCs w:val="24"/>
           <w:lang w:val="en-US"/>
         </w:rPr>
-        <w:t xml:space="preserve">: </w:t>
-      </w:r>
-      <w:proofErr w:type="spellStart"/>
-      <w:r>
+        <w:tab/>
+        <w:t>Property OnClick: TOnClickEvent read FOnClick write FOnClick;</w:t>
+      </w:r>
+    </w:p>
+    <w:p>
+      <w:pPr>
         <w:rPr>
           <w:rFonts w:ascii="Hack" w:hAnsi="Hack" w:cs="Times New Roman"/>
           <w:sz w:val="24"/>
           <w:szCs w:val="24"/>
           <w:lang w:val="en-US"/>
         </w:rPr>
-        <w:t>TOnClickEvent</w:t>
-      </w:r>
-      <w:proofErr w:type="spellEnd"/>
+      </w:pPr>
       <w:r>
         <w:rPr>
           <w:rFonts w:ascii="Hack" w:hAnsi="Hack" w:cs="Times New Roman"/>
@@ -6950,7 +5879,7 @@
           <w:szCs w:val="24"/>
           <w:lang w:val="en-US"/>
         </w:rPr>
-        <w:t>;</w:t>
+        <w:t>End;</w:t>
       </w:r>
     </w:p>
     <w:p>
@@ -6969,7 +5898,7 @@
           <w:szCs w:val="24"/>
           <w:lang w:val="en-US"/>
         </w:rPr>
-        <w:t>Public</w:t>
+        <w:t>…</w:t>
       </w:r>
     </w:p>
     <w:p>
@@ -6988,10 +5917,8 @@
           <w:szCs w:val="24"/>
           <w:lang w:val="en-US"/>
         </w:rPr>
-        <w:tab/>
-        <w:t xml:space="preserve">Property </w:t>
-      </w:r>
-      <w:proofErr w:type="spellStart"/>
+        <w:t>Procedure TMyClass.</w:t>
+      </w:r>
       <w:r>
         <w:rPr>
           <w:rFonts w:ascii="Hack" w:hAnsi="Hack" w:cs="Times New Roman"/>
@@ -6999,19 +5926,18 @@
           <w:szCs w:val="24"/>
           <w:lang w:val="en-US"/>
         </w:rPr>
-        <w:t>OnClick</w:t>
-      </w:r>
-      <w:proofErr w:type="spellEnd"/>
-      <w:r>
+        <w:t>SomeMethid;</w:t>
+      </w:r>
+    </w:p>
+    <w:p>
+      <w:pPr>
         <w:rPr>
           <w:rFonts w:ascii="Hack" w:hAnsi="Hack" w:cs="Times New Roman"/>
           <w:sz w:val="24"/>
           <w:szCs w:val="24"/>
           <w:lang w:val="en-US"/>
         </w:rPr>
-        <w:t xml:space="preserve">: </w:t>
-      </w:r>
-      <w:proofErr w:type="spellStart"/>
+      </w:pPr>
       <w:r>
         <w:rPr>
           <w:rFonts w:ascii="Hack" w:hAnsi="Hack" w:cs="Times New Roman"/>
@@ -7019,19 +5945,18 @@
           <w:szCs w:val="24"/>
           <w:lang w:val="en-US"/>
         </w:rPr>
-        <w:t>TOnClickEvent</w:t>
-      </w:r>
-      <w:proofErr w:type="spellEnd"/>
-      <w:r>
+        <w:t>Begin</w:t>
+      </w:r>
+    </w:p>
+    <w:p>
+      <w:pPr>
         <w:rPr>
           <w:rFonts w:ascii="Hack" w:hAnsi="Hack" w:cs="Times New Roman"/>
           <w:sz w:val="24"/>
           <w:szCs w:val="24"/>
           <w:lang w:val="en-US"/>
         </w:rPr>
-        <w:t xml:space="preserve"> read </w:t>
-      </w:r>
-      <w:proofErr w:type="spellStart"/>
+      </w:pPr>
       <w:r>
         <w:rPr>
           <w:rFonts w:ascii="Hack" w:hAnsi="Hack" w:cs="Times New Roman"/>
@@ -7039,19 +5964,18 @@
           <w:szCs w:val="24"/>
           <w:lang w:val="en-US"/>
         </w:rPr>
-        <w:t>FOnClick</w:t>
-      </w:r>
-      <w:proofErr w:type="spellEnd"/>
-      <w:r>
+        <w:tab/>
+        <w:t>If Assigned(FOnClick) then</w:t>
+      </w:r>
+    </w:p>
+    <w:p>
+      <w:pPr>
         <w:rPr>
           <w:rFonts w:ascii="Hack" w:hAnsi="Hack" w:cs="Times New Roman"/>
           <w:sz w:val="24"/>
           <w:szCs w:val="24"/>
-          <w:lang w:val="en-US"/>
-        </w:rPr>
-        <w:t xml:space="preserve"> write </w:t>
-      </w:r>
-      <w:proofErr w:type="spellStart"/>
+        </w:rPr>
+      </w:pPr>
       <w:r>
         <w:rPr>
           <w:rFonts w:ascii="Hack" w:hAnsi="Hack" w:cs="Times New Roman"/>
@@ -7059,9 +5983,8 @@
           <w:szCs w:val="24"/>
           <w:lang w:val="en-US"/>
         </w:rPr>
-        <w:t>FOnClick</w:t>
-      </w:r>
-      <w:proofErr w:type="spellEnd"/>
+        <w:tab/>
+      </w:r>
       <w:r>
         <w:rPr>
           <w:rFonts w:ascii="Hack" w:hAnsi="Hack" w:cs="Times New Roman"/>
@@ -7069,198 +5992,22 @@
           <w:szCs w:val="24"/>
           <w:lang w:val="en-US"/>
         </w:rPr>
-        <w:t>;</w:t>
-      </w:r>
-    </w:p>
-    <w:p>
-      <w:pPr>
+        <w:tab/>
+      </w:r>
+      <w:r>
         <w:rPr>
           <w:rFonts w:ascii="Hack" w:hAnsi="Hack" w:cs="Times New Roman"/>
           <w:sz w:val="24"/>
           <w:szCs w:val="24"/>
           <w:lang w:val="en-US"/>
         </w:rPr>
-      </w:pPr>
+        <w:t>FOnClick</w:t>
+      </w:r>
       <w:r>
         <w:rPr>
           <w:rFonts w:ascii="Hack" w:hAnsi="Hack" w:cs="Times New Roman"/>
           <w:sz w:val="24"/>
           <w:szCs w:val="24"/>
-          <w:lang w:val="en-US"/>
-        </w:rPr>
-        <w:t>End;</w:t>
-      </w:r>
-    </w:p>
-    <w:p>
-      <w:pPr>
-        <w:rPr>
-          <w:rFonts w:ascii="Hack" w:hAnsi="Hack" w:cs="Times New Roman"/>
-          <w:sz w:val="24"/>
-          <w:szCs w:val="24"/>
-          <w:lang w:val="en-US"/>
-        </w:rPr>
-      </w:pPr>
-      <w:r>
-        <w:rPr>
-          <w:rFonts w:ascii="Hack" w:hAnsi="Hack" w:cs="Times New Roman"/>
-          <w:sz w:val="24"/>
-          <w:szCs w:val="24"/>
-          <w:lang w:val="en-US"/>
-        </w:rPr>
-        <w:t>…</w:t>
-      </w:r>
-    </w:p>
-    <w:p>
-      <w:pPr>
-        <w:rPr>
-          <w:rFonts w:ascii="Hack" w:hAnsi="Hack" w:cs="Times New Roman"/>
-          <w:sz w:val="24"/>
-          <w:szCs w:val="24"/>
-          <w:lang w:val="en-US"/>
-        </w:rPr>
-      </w:pPr>
-      <w:r>
-        <w:rPr>
-          <w:rFonts w:ascii="Hack" w:hAnsi="Hack" w:cs="Times New Roman"/>
-          <w:sz w:val="24"/>
-          <w:szCs w:val="24"/>
-          <w:lang w:val="en-US"/>
-        </w:rPr>
-        <w:t xml:space="preserve">Procedure </w:t>
-      </w:r>
-      <w:proofErr w:type="spellStart"/>
-      <w:r>
-        <w:rPr>
-          <w:rFonts w:ascii="Hack" w:hAnsi="Hack" w:cs="Times New Roman"/>
-          <w:sz w:val="24"/>
-          <w:szCs w:val="24"/>
-          <w:lang w:val="en-US"/>
-        </w:rPr>
-        <w:t>TMyClass.</w:t>
-      </w:r>
-      <w:r>
-        <w:rPr>
-          <w:rFonts w:ascii="Hack" w:hAnsi="Hack" w:cs="Times New Roman"/>
-          <w:sz w:val="24"/>
-          <w:szCs w:val="24"/>
-          <w:lang w:val="en-US"/>
-        </w:rPr>
-        <w:t>SomeMethid</w:t>
-      </w:r>
-      <w:proofErr w:type="spellEnd"/>
-      <w:r>
-        <w:rPr>
-          <w:rFonts w:ascii="Hack" w:hAnsi="Hack" w:cs="Times New Roman"/>
-          <w:sz w:val="24"/>
-          <w:szCs w:val="24"/>
-          <w:lang w:val="en-US"/>
-        </w:rPr>
-        <w:t>;</w:t>
-      </w:r>
-    </w:p>
-    <w:p>
-      <w:pPr>
-        <w:rPr>
-          <w:rFonts w:ascii="Hack" w:hAnsi="Hack" w:cs="Times New Roman"/>
-          <w:sz w:val="24"/>
-          <w:szCs w:val="24"/>
-          <w:lang w:val="en-US"/>
-        </w:rPr>
-      </w:pPr>
-      <w:r>
-        <w:rPr>
-          <w:rFonts w:ascii="Hack" w:hAnsi="Hack" w:cs="Times New Roman"/>
-          <w:sz w:val="24"/>
-          <w:szCs w:val="24"/>
-          <w:lang w:val="en-US"/>
-        </w:rPr>
-        <w:t>Begin</w:t>
-      </w:r>
-    </w:p>
-    <w:p>
-      <w:pPr>
-        <w:rPr>
-          <w:rFonts w:ascii="Hack" w:hAnsi="Hack" w:cs="Times New Roman"/>
-          <w:sz w:val="24"/>
-          <w:szCs w:val="24"/>
-          <w:lang w:val="en-US"/>
-        </w:rPr>
-      </w:pPr>
-      <w:r>
-        <w:rPr>
-          <w:rFonts w:ascii="Hack" w:hAnsi="Hack" w:cs="Times New Roman"/>
-          <w:sz w:val="24"/>
-          <w:szCs w:val="24"/>
-          <w:lang w:val="en-US"/>
-        </w:rPr>
-        <w:tab/>
-        <w:t>If Assigned(</w:t>
-      </w:r>
-      <w:proofErr w:type="spellStart"/>
-      <w:r>
-        <w:rPr>
-          <w:rFonts w:ascii="Hack" w:hAnsi="Hack" w:cs="Times New Roman"/>
-          <w:sz w:val="24"/>
-          <w:szCs w:val="24"/>
-          <w:lang w:val="en-US"/>
-        </w:rPr>
-        <w:t>FOnClick</w:t>
-      </w:r>
-      <w:proofErr w:type="spellEnd"/>
-      <w:r>
-        <w:rPr>
-          <w:rFonts w:ascii="Hack" w:hAnsi="Hack" w:cs="Times New Roman"/>
-          <w:sz w:val="24"/>
-          <w:szCs w:val="24"/>
-          <w:lang w:val="en-US"/>
-        </w:rPr>
-        <w:t>) then</w:t>
-      </w:r>
-    </w:p>
-    <w:p>
-      <w:pPr>
-        <w:rPr>
-          <w:rFonts w:ascii="Hack" w:hAnsi="Hack" w:cs="Times New Roman"/>
-          <w:sz w:val="24"/>
-          <w:szCs w:val="24"/>
-          <w:lang w:val="en-US"/>
-        </w:rPr>
-      </w:pPr>
-      <w:r>
-        <w:rPr>
-          <w:rFonts w:ascii="Hack" w:hAnsi="Hack" w:cs="Times New Roman"/>
-          <w:sz w:val="24"/>
-          <w:szCs w:val="24"/>
-          <w:lang w:val="en-US"/>
-        </w:rPr>
-        <w:tab/>
-      </w:r>
-      <w:r>
-        <w:rPr>
-          <w:rFonts w:ascii="Hack" w:hAnsi="Hack" w:cs="Times New Roman"/>
-          <w:sz w:val="24"/>
-          <w:szCs w:val="24"/>
-          <w:lang w:val="en-US"/>
-        </w:rPr>
-        <w:tab/>
-      </w:r>
-      <w:proofErr w:type="spellStart"/>
-      <w:r>
-        <w:rPr>
-          <w:rFonts w:ascii="Hack" w:hAnsi="Hack" w:cs="Times New Roman"/>
-          <w:sz w:val="24"/>
-          <w:szCs w:val="24"/>
-          <w:lang w:val="en-US"/>
-        </w:rPr>
-        <w:t>FOnClick</w:t>
-      </w:r>
-      <w:proofErr w:type="spellEnd"/>
-      <w:r>
-        <w:rPr>
-          <w:rFonts w:ascii="Hack" w:hAnsi="Hack" w:cs="Times New Roman"/>
-          <w:sz w:val="24"/>
-          <w:szCs w:val="24"/>
-          <w:lang w:val="en-US"/>
         </w:rPr>
         <w:t>(10, 20);</w:t>
       </w:r>
@@ -7546,18 +6293,18 @@
           <w:lang w:val="en-US"/>
         </w:rPr>
         <w:tab/>
-      </w:r>
-      <w:proofErr w:type="spellStart"/>
-      <w:r>
+        <w:t>EMyException = class(EInvalidOp);</w:t>
+      </w:r>
+    </w:p>
+    <w:p>
+      <w:pPr>
         <w:rPr>
           <w:rFonts w:ascii="Hack" w:hAnsi="Hack" w:cs="Times New Roman"/>
           <w:sz w:val="18"/>
           <w:szCs w:val="18"/>
           <w:lang w:val="en-US"/>
         </w:rPr>
-        <w:t>EMyException</w:t>
-      </w:r>
-      <w:proofErr w:type="spellEnd"/>
+      </w:pPr>
       <w:r>
         <w:rPr>
           <w:rFonts w:ascii="Hack" w:hAnsi="Hack" w:cs="Times New Roman"/>
@@ -7565,19 +6312,18 @@
           <w:szCs w:val="18"/>
           <w:lang w:val="en-US"/>
         </w:rPr>
-        <w:t xml:space="preserve"> = class(</w:t>
-      </w:r>
-      <w:proofErr w:type="spellStart"/>
-      <w:r>
+        <w:t>…</w:t>
+      </w:r>
+    </w:p>
+    <w:p>
+      <w:pPr>
         <w:rPr>
           <w:rFonts w:ascii="Hack" w:hAnsi="Hack" w:cs="Times New Roman"/>
           <w:sz w:val="18"/>
           <w:szCs w:val="18"/>
           <w:lang w:val="en-US"/>
         </w:rPr>
-        <w:t>EInvalidOp</w:t>
-      </w:r>
-      <w:proofErr w:type="spellEnd"/>
+      </w:pPr>
       <w:r>
         <w:rPr>
           <w:rFonts w:ascii="Hack" w:hAnsi="Hack" w:cs="Times New Roman"/>
@@ -7585,7 +6331,7 @@
           <w:szCs w:val="18"/>
           <w:lang w:val="en-US"/>
         </w:rPr>
-        <w:t>);</w:t>
+        <w:t>If X &gt;= 0 then</w:t>
       </w:r>
     </w:p>
     <w:p>
@@ -7604,7 +6350,8 @@
           <w:szCs w:val="18"/>
           <w:lang w:val="en-US"/>
         </w:rPr>
-        <w:t>…</w:t>
+        <w:tab/>
+        <w:t>Result := Sqrt(X)</w:t>
       </w:r>
     </w:p>
     <w:p>
@@ -7623,7 +6370,7 @@
           <w:szCs w:val="18"/>
           <w:lang w:val="en-US"/>
         </w:rPr>
-        <w:t>If X &gt;= 0 then</w:t>
+        <w:t>Else</w:t>
       </w:r>
     </w:p>
     <w:p>
@@ -7643,66 +6390,7 @@
           <w:lang w:val="en-US"/>
         </w:rPr>
         <w:tab/>
-        <w:t>Result := Sqrt(X)</w:t>
-      </w:r>
-    </w:p>
-    <w:p>
-      <w:pPr>
-        <w:rPr>
-          <w:rFonts w:ascii="Hack" w:hAnsi="Hack" w:cs="Times New Roman"/>
-          <w:sz w:val="18"/>
-          <w:szCs w:val="18"/>
-          <w:lang w:val="en-US"/>
-        </w:rPr>
-      </w:pPr>
-      <w:r>
-        <w:rPr>
-          <w:rFonts w:ascii="Hack" w:hAnsi="Hack" w:cs="Times New Roman"/>
-          <w:sz w:val="18"/>
-          <w:szCs w:val="18"/>
-          <w:lang w:val="en-US"/>
-        </w:rPr>
-        <w:t>Else</w:t>
-      </w:r>
-    </w:p>
-    <w:p>
-      <w:pPr>
-        <w:rPr>
-          <w:rFonts w:ascii="Hack" w:hAnsi="Hack" w:cs="Times New Roman"/>
-          <w:sz w:val="18"/>
-          <w:szCs w:val="18"/>
-          <w:lang w:val="en-US"/>
-        </w:rPr>
-      </w:pPr>
-      <w:r>
-        <w:rPr>
-          <w:rFonts w:ascii="Hack" w:hAnsi="Hack" w:cs="Times New Roman"/>
-          <w:sz w:val="18"/>
-          <w:szCs w:val="18"/>
-          <w:lang w:val="en-US"/>
-        </w:rPr>
-        <w:tab/>
-        <w:t xml:space="preserve">Raise </w:t>
-      </w:r>
-      <w:proofErr w:type="spellStart"/>
-      <w:r>
-        <w:rPr>
-          <w:rFonts w:ascii="Hack" w:hAnsi="Hack" w:cs="Times New Roman"/>
-          <w:sz w:val="18"/>
-          <w:szCs w:val="18"/>
-          <w:lang w:val="en-US"/>
-        </w:rPr>
-        <w:t>EMyException.Create</w:t>
-      </w:r>
-      <w:proofErr w:type="spellEnd"/>
-      <w:r>
-        <w:rPr>
-          <w:rFonts w:ascii="Hack" w:hAnsi="Hack" w:cs="Times New Roman"/>
-          <w:sz w:val="18"/>
-          <w:szCs w:val="18"/>
-          <w:lang w:val="en-US"/>
-        </w:rPr>
-        <w:t>(‘Negative value.);</w:t>
+        <w:t>Raise EMyException.Create(‘Negative value.);</w:t>
       </w:r>
     </w:p>
     <w:p>
@@ -8028,7 +6716,6 @@
         </w:rPr>
         <w:t xml:space="preserve">// </w:t>
       </w:r>
-      <w:proofErr w:type="spellStart"/>
       <w:r>
         <w:rPr>
           <w:rFonts w:ascii="Times New Roman" w:hAnsi="Times New Roman" w:cs="Times New Roman"/>
@@ -8038,7 +6725,6 @@
         </w:rPr>
         <w:t>Codic</w:t>
       </w:r>
-      <w:proofErr w:type="spellEnd"/>
       <w:r>
         <w:rPr>
           <w:rFonts w:ascii="Times New Roman" w:hAnsi="Times New Roman" w:cs="Times New Roman"/>
@@ -8047,7 +6733,6 @@
         </w:rPr>
         <w:t xml:space="preserve"> </w:t>
       </w:r>
-      <w:proofErr w:type="spellStart"/>
       <w:r>
         <w:rPr>
           <w:rFonts w:ascii="Times New Roman" w:hAnsi="Times New Roman" w:cs="Times New Roman"/>
@@ -8057,7 +6742,6 @@
         </w:rPr>
         <w:t>vsyakiy</w:t>
       </w:r>
-      <w:proofErr w:type="spellEnd"/>
     </w:p>
     <w:p>
       <w:pPr>
@@ -8095,26 +6779,7 @@
           <w:lang w:val="en-US"/>
         </w:rPr>
         <w:tab/>
-      </w:r>
-      <w:proofErr w:type="spellStart"/>
-      <w:r>
-        <w:rPr>
-          <w:rFonts w:ascii="Times New Roman" w:hAnsi="Times New Roman" w:cs="Times New Roman"/>
-          <w:sz w:val="28"/>
-          <w:szCs w:val="28"/>
-          <w:lang w:val="en-US"/>
-        </w:rPr>
-        <w:t>onEConvertError</w:t>
-      </w:r>
-      <w:proofErr w:type="spellEnd"/>
-      <w:r>
-        <w:rPr>
-          <w:rFonts w:ascii="Times New Roman" w:hAnsi="Times New Roman" w:cs="Times New Roman"/>
-          <w:sz w:val="28"/>
-          <w:szCs w:val="28"/>
-          <w:lang w:val="en-US"/>
-        </w:rPr>
-        <w:t xml:space="preserve"> do</w:t>
+        <w:t>onEConvertError do</w:t>
       </w:r>
     </w:p>
     <w:p>
@@ -8143,39 +6808,8 @@
           <w:lang w:val="en-US"/>
         </w:rPr>
         <w:tab/>
-        <w:t xml:space="preserve">// </w:t>
-      </w:r>
-      <w:proofErr w:type="spellStart"/>
-      <w:r>
-        <w:rPr>
-          <w:rFonts w:ascii="Times New Roman" w:hAnsi="Times New Roman" w:cs="Times New Roman"/>
-          <w:sz w:val="28"/>
-          <w:szCs w:val="28"/>
-          <w:lang w:val="en-US"/>
-        </w:rPr>
-        <w:t>obrabotka</w:t>
-      </w:r>
-      <w:proofErr w:type="spellEnd"/>
-      <w:r>
-        <w:rPr>
-          <w:rFonts w:ascii="Times New Roman" w:hAnsi="Times New Roman" w:cs="Times New Roman"/>
-          <w:sz w:val="28"/>
-          <w:szCs w:val="28"/>
-          <w:lang w:val="en-US"/>
-        </w:rPr>
-        <w:t xml:space="preserve"> </w:t>
-      </w:r>
-      <w:proofErr w:type="spellStart"/>
-      <w:r>
-        <w:rPr>
-          <w:rFonts w:ascii="Times New Roman" w:hAnsi="Times New Roman" w:cs="Times New Roman"/>
-          <w:sz w:val="28"/>
-          <w:szCs w:val="28"/>
-          <w:lang w:val="en-US"/>
-        </w:rPr>
-        <w:t>EConvertError</w:t>
-      </w:r>
-      <w:proofErr w:type="spellEnd"/>
+        <w:t>// obrabotka EConvertError</w:t>
+      </w:r>
     </w:p>
     <w:p>
       <w:pPr>
@@ -8194,27 +6828,7 @@
           <w:lang w:val="en-US"/>
         </w:rPr>
         <w:tab/>
-        <w:t xml:space="preserve">On </w:t>
-      </w:r>
-      <w:proofErr w:type="spellStart"/>
-      <w:r>
-        <w:rPr>
-          <w:rFonts w:ascii="Times New Roman" w:hAnsi="Times New Roman" w:cs="Times New Roman"/>
-          <w:sz w:val="28"/>
-          <w:szCs w:val="28"/>
-          <w:lang w:val="en-US"/>
-        </w:rPr>
-        <w:t>EZeroDivide</w:t>
-      </w:r>
-      <w:proofErr w:type="spellEnd"/>
-      <w:r>
-        <w:rPr>
-          <w:rFonts w:ascii="Times New Roman" w:hAnsi="Times New Roman" w:cs="Times New Roman"/>
-          <w:sz w:val="28"/>
-          <w:szCs w:val="28"/>
-          <w:lang w:val="en-US"/>
-        </w:rPr>
-        <w:t xml:space="preserve"> do</w:t>
+        <w:t>On EZeroDivide do</w:t>
       </w:r>
     </w:p>
     <w:p>
@@ -8292,59 +6906,8 @@
           <w:lang w:val="en-US"/>
         </w:rPr>
         <w:tab/>
-        <w:t xml:space="preserve">// </w:t>
-      </w:r>
-      <w:proofErr w:type="spellStart"/>
-      <w:r>
-        <w:rPr>
-          <w:rFonts w:ascii="Times New Roman" w:hAnsi="Times New Roman" w:cs="Times New Roman"/>
-          <w:sz w:val="28"/>
-          <w:szCs w:val="28"/>
-          <w:lang w:val="en-US"/>
-        </w:rPr>
-        <w:t>Obrabotka</w:t>
-      </w:r>
-      <w:proofErr w:type="spellEnd"/>
-      <w:r>
-        <w:rPr>
-          <w:rFonts w:ascii="Times New Roman" w:hAnsi="Times New Roman" w:cs="Times New Roman"/>
-          <w:sz w:val="28"/>
-          <w:szCs w:val="28"/>
-          <w:lang w:val="en-US"/>
-        </w:rPr>
-        <w:t xml:space="preserve"> </w:t>
-      </w:r>
-      <w:proofErr w:type="spellStart"/>
-      <w:r>
-        <w:rPr>
-          <w:rFonts w:ascii="Times New Roman" w:hAnsi="Times New Roman" w:cs="Times New Roman"/>
-          <w:sz w:val="28"/>
-          <w:szCs w:val="28"/>
-          <w:lang w:val="en-US"/>
-        </w:rPr>
-        <w:t>ostalnyh</w:t>
-      </w:r>
-      <w:proofErr w:type="spellEnd"/>
-      <w:r>
-        <w:rPr>
-          <w:rFonts w:ascii="Times New Roman" w:hAnsi="Times New Roman" w:cs="Times New Roman"/>
-          <w:sz w:val="28"/>
-          <w:szCs w:val="28"/>
-          <w:lang w:val="en-US"/>
-        </w:rPr>
-        <w:t xml:space="preserve"> </w:t>
-      </w:r>
-      <w:proofErr w:type="spellStart"/>
-      <w:r>
-        <w:rPr>
-          <w:rFonts w:ascii="Times New Roman" w:hAnsi="Times New Roman" w:cs="Times New Roman"/>
-          <w:sz w:val="28"/>
-          <w:szCs w:val="28"/>
-          <w:lang w:val="en-US"/>
-        </w:rPr>
-        <w:t>oshibok</w:t>
-      </w:r>
-      <w:proofErr w:type="spellEnd"/>
+        <w:t>// Obrabotka ostalnyh oshibok</w:t>
+      </w:r>
     </w:p>
     <w:p>
       <w:pPr>
@@ -8681,19 +7244,8 @@
           <w:lang w:val="en-US"/>
         </w:rPr>
         <w:tab/>
-        <w:t xml:space="preserve">// </w:t>
-      </w:r>
-      <w:proofErr w:type="spellStart"/>
-      <w:r>
-        <w:rPr>
-          <w:rFonts w:ascii="Times New Roman" w:hAnsi="Times New Roman" w:cs="Times New Roman"/>
-          <w:sz w:val="28"/>
-          <w:szCs w:val="28"/>
-          <w:lang w:val="en-US"/>
-        </w:rPr>
-        <w:t>Obrabotka</w:t>
-      </w:r>
-      <w:proofErr w:type="spellEnd"/>
+        <w:t>// Obrabotka</w:t>
+      </w:r>
     </w:p>
     <w:p>
       <w:pPr>
@@ -8721,27 +7273,7 @@
           <w:szCs w:val="28"/>
           <w:lang w:val="en-US"/>
         </w:rPr>
-        <w:t xml:space="preserve"> </w:t>
-      </w:r>
-      <w:proofErr w:type="spellStart"/>
-      <w:r>
-        <w:rPr>
-          <w:rFonts w:ascii="Times New Roman" w:hAnsi="Times New Roman" w:cs="Times New Roman"/>
-          <w:sz w:val="28"/>
-          <w:szCs w:val="28"/>
-          <w:lang w:val="en-US"/>
-        </w:rPr>
-        <w:t>EAnotherException.Create</w:t>
-      </w:r>
-      <w:proofErr w:type="spellEnd"/>
-      <w:r>
-        <w:rPr>
-          <w:rFonts w:ascii="Times New Roman" w:hAnsi="Times New Roman" w:cs="Times New Roman"/>
-          <w:sz w:val="28"/>
-          <w:szCs w:val="28"/>
-          <w:lang w:val="en-US"/>
-        </w:rPr>
-        <w:t>(‘…’);</w:t>
+        <w:t xml:space="preserve"> EAnotherException.Create(‘…’);</w:t>
       </w:r>
     </w:p>
     <w:p>
@@ -9128,7 +7660,6 @@
           <w:szCs w:val="28"/>
         </w:rPr>
       </w:pPr>
-      <w:proofErr w:type="spellStart"/>
       <w:r>
         <w:rPr>
           <w:rFonts w:ascii="Times New Roman" w:hAnsi="Times New Roman" w:cs="Times New Roman"/>
@@ -9138,7 +7669,6 @@
         </w:rPr>
         <w:t>FireMonkey</w:t>
       </w:r>
-      <w:proofErr w:type="spellEnd"/>
     </w:p>
     <w:p>
       <w:pPr>
@@ -9204,7 +7734,6 @@
         </w:rPr>
         <w:t>Файл проекта *.</w:t>
       </w:r>
-      <w:proofErr w:type="spellStart"/>
       <w:r>
         <w:rPr>
           <w:rFonts w:ascii="Times New Roman" w:hAnsi="Times New Roman" w:cs="Times New Roman"/>
@@ -9214,7 +7743,6 @@
         </w:rPr>
         <w:t>dpr</w:t>
       </w:r>
-      <w:proofErr w:type="spellEnd"/>
     </w:p>
     <w:p>
       <w:pPr>
@@ -9245,19 +7773,8 @@
           <w:szCs w:val="28"/>
           <w:lang w:val="en-US"/>
         </w:rPr>
-        <w:t>*.</w:t>
-      </w:r>
-      <w:proofErr w:type="spellStart"/>
-      <w:r>
-        <w:rPr>
-          <w:rFonts w:ascii="Times New Roman" w:hAnsi="Times New Roman" w:cs="Times New Roman"/>
-          <w:sz w:val="28"/>
-          <w:szCs w:val="28"/>
-          <w:lang w:val="en-US"/>
-        </w:rPr>
-        <w:t>dfm</w:t>
-      </w:r>
-      <w:proofErr w:type="spellEnd"/>
+        <w:t>*.dfm</w:t>
+      </w:r>
       <w:r>
         <w:rPr>
           <w:rFonts w:ascii="Times New Roman" w:hAnsi="Times New Roman" w:cs="Times New Roman"/>
@@ -9414,23 +7931,13 @@
           <w:szCs w:val="28"/>
         </w:rPr>
       </w:pPr>
-      <w:proofErr w:type="spellStart"/>
-      <w:r>
-        <w:rPr>
-          <w:rFonts w:ascii="Times New Roman" w:hAnsi="Times New Roman" w:cs="Times New Roman"/>
-          <w:sz w:val="28"/>
-          <w:szCs w:val="28"/>
-        </w:rPr>
-        <w:t>Контрол</w:t>
-      </w:r>
-      <w:proofErr w:type="spellEnd"/>
-      <w:r>
-        <w:rPr>
-          <w:rFonts w:ascii="Times New Roman" w:hAnsi="Times New Roman" w:cs="Times New Roman"/>
-          <w:sz w:val="28"/>
-          <w:szCs w:val="28"/>
-        </w:rPr>
-        <w:t xml:space="preserve"> (элемент управления) компонент:</w:t>
+      <w:r>
+        <w:rPr>
+          <w:rFonts w:ascii="Times New Roman" w:hAnsi="Times New Roman" w:cs="Times New Roman"/>
+          <w:sz w:val="28"/>
+          <w:szCs w:val="28"/>
+        </w:rPr>
+        <w:t>Контрол (элемент управления) компонент:</w:t>
       </w:r>
     </w:p>
     <w:p>
@@ -10003,25 +8510,7 @@
           <w:sz w:val="28"/>
           <w:szCs w:val="28"/>
         </w:rPr>
-        <w:t xml:space="preserve">Создание отдельных обработчиков для событий от однотипных </w:t>
-      </w:r>
-      <w:proofErr w:type="spellStart"/>
-      <w:r>
-        <w:rPr>
-          <w:rFonts w:ascii="Times New Roman" w:hAnsi="Times New Roman" w:cs="Times New Roman"/>
-          <w:sz w:val="28"/>
-          <w:szCs w:val="28"/>
-        </w:rPr>
-        <w:t>контролов</w:t>
-      </w:r>
-      <w:proofErr w:type="spellEnd"/>
-      <w:r>
-        <w:rPr>
-          <w:rFonts w:ascii="Times New Roman" w:hAnsi="Times New Roman" w:cs="Times New Roman"/>
-          <w:sz w:val="28"/>
-          <w:szCs w:val="28"/>
-        </w:rPr>
-        <w:t>.</w:t>
+        <w:t>Создание отдельных обработчиков для событий от однотипных контролов.</w:t>
       </w:r>
     </w:p>
     <w:p>
@@ -10268,7 +8757,6 @@
         </w:rPr>
         <w:t xml:space="preserve">имеет тип </w:t>
       </w:r>
-      <w:proofErr w:type="spellStart"/>
       <w:r>
         <w:rPr>
           <w:rFonts w:ascii="Times New Roman" w:hAnsi="Times New Roman" w:cs="Times New Roman"/>
@@ -10278,7 +8766,6 @@
         </w:rPr>
         <w:t>TObject</w:t>
       </w:r>
-      <w:proofErr w:type="spellEnd"/>
     </w:p>
     <w:p>
       <w:pPr>
@@ -10337,25 +8824,14 @@
           <w:szCs w:val="28"/>
         </w:rPr>
       </w:pPr>
-      <w:proofErr w:type="spellStart"/>
-      <w:r>
-        <w:rPr>
-          <w:rFonts w:ascii="Times New Roman" w:hAnsi="Times New Roman" w:cs="Times New Roman"/>
-          <w:sz w:val="28"/>
-          <w:szCs w:val="28"/>
-          <w:lang w:val="en-US"/>
-        </w:rPr>
-        <w:t>TButton</w:t>
-      </w:r>
-      <w:proofErr w:type="spellEnd"/>
-      <w:r>
-        <w:rPr>
-          <w:rFonts w:ascii="Times New Roman" w:hAnsi="Times New Roman" w:cs="Times New Roman"/>
-          <w:sz w:val="28"/>
-          <w:szCs w:val="28"/>
-          <w:lang w:val="en-US"/>
-        </w:rPr>
-        <w:t>(Sender)</w:t>
+      <w:r>
+        <w:rPr>
+          <w:rFonts w:ascii="Times New Roman" w:hAnsi="Times New Roman" w:cs="Times New Roman"/>
+          <w:sz w:val="28"/>
+          <w:szCs w:val="28"/>
+          <w:lang w:val="en-US"/>
+        </w:rPr>
+        <w:t>TButton(Sender)</w:t>
       </w:r>
     </w:p>
     <w:p>
@@ -10378,19 +8854,8 @@
           <w:szCs w:val="28"/>
           <w:lang w:val="en-US"/>
         </w:rPr>
-        <w:t xml:space="preserve">Sender as </w:t>
-      </w:r>
-      <w:proofErr w:type="spellStart"/>
-      <w:r>
-        <w:rPr>
-          <w:rFonts w:ascii="Times New Roman" w:hAnsi="Times New Roman" w:cs="Times New Roman"/>
-          <w:sz w:val="28"/>
-          <w:szCs w:val="28"/>
-          <w:lang w:val="en-US"/>
-        </w:rPr>
-        <w:t>TButton</w:t>
-      </w:r>
-      <w:proofErr w:type="spellEnd"/>
+        <w:t>Sender as TButton</w:t>
+      </w:r>
     </w:p>
     <w:p>
       <w:pPr>
@@ -10444,20 +8909,8 @@
           <w:sz w:val="48"/>
           <w:szCs w:val="48"/>
         </w:rPr>
-        <w:t xml:space="preserve"> размещение </w:t>
-      </w:r>
-      <w:proofErr w:type="spellStart"/>
-      <w:r>
-        <w:rPr>
-          <w:rFonts w:ascii="Times New Roman" w:hAnsi="Times New Roman" w:cs="Times New Roman"/>
-          <w:b/>
-          <w:bCs/>
-          <w:sz w:val="48"/>
-          <w:szCs w:val="48"/>
-        </w:rPr>
-        <w:t>контролов</w:t>
-      </w:r>
-      <w:proofErr w:type="spellEnd"/>
+        <w:t xml:space="preserve"> размещение контролов</w:t>
+      </w:r>
     </w:p>
     <w:p>
       <w:pPr>
@@ -10547,7 +9000,6 @@
         </w:rPr>
         <w:t xml:space="preserve">Элемент управления </w:t>
       </w:r>
-      <w:proofErr w:type="spellStart"/>
       <w:r>
         <w:rPr>
           <w:rFonts w:ascii="Times New Roman" w:hAnsi="Times New Roman" w:cs="Times New Roman"/>
@@ -10557,7 +9009,6 @@
         </w:rPr>
         <w:t>TPanel</w:t>
       </w:r>
-      <w:proofErr w:type="spellEnd"/>
     </w:p>
     <w:p>
       <w:pPr>
@@ -10674,25 +9125,7 @@
           <w:szCs w:val="28"/>
         </w:rPr>
         <w:lastRenderedPageBreak/>
-        <w:t xml:space="preserve">Хранение данных программы в полях </w:t>
-      </w:r>
-      <w:proofErr w:type="spellStart"/>
-      <w:r>
-        <w:rPr>
-          <w:rFonts w:ascii="Times New Roman" w:hAnsi="Times New Roman" w:cs="Times New Roman"/>
-          <w:sz w:val="28"/>
-          <w:szCs w:val="28"/>
-        </w:rPr>
-        <w:t>контролов</w:t>
-      </w:r>
-      <w:proofErr w:type="spellEnd"/>
-      <w:r>
-        <w:rPr>
-          <w:rFonts w:ascii="Times New Roman" w:hAnsi="Times New Roman" w:cs="Times New Roman"/>
-          <w:sz w:val="28"/>
-          <w:szCs w:val="28"/>
-        </w:rPr>
-        <w:t>.</w:t>
+        <w:t>Хранение данных программы в полях контролов.</w:t>
       </w:r>
     </w:p>
     <w:p>
@@ -10731,25 +9164,7 @@
           <w:sz w:val="28"/>
           <w:szCs w:val="28"/>
         </w:rPr>
-        <w:t xml:space="preserve">При смене используемого </w:t>
-      </w:r>
-      <w:proofErr w:type="spellStart"/>
-      <w:r>
-        <w:rPr>
-          <w:rFonts w:ascii="Times New Roman" w:hAnsi="Times New Roman" w:cs="Times New Roman"/>
-          <w:sz w:val="28"/>
-          <w:szCs w:val="28"/>
-        </w:rPr>
-        <w:t>контрола</w:t>
-      </w:r>
-      <w:proofErr w:type="spellEnd"/>
-      <w:r>
-        <w:rPr>
-          <w:rFonts w:ascii="Times New Roman" w:hAnsi="Times New Roman" w:cs="Times New Roman"/>
-          <w:sz w:val="28"/>
-          <w:szCs w:val="28"/>
-        </w:rPr>
-        <w:t xml:space="preserve"> может потребоваться изменение структур данных.</w:t>
+        <w:t>При смене используемого контрола может потребоваться изменение структур данных.</w:t>
       </w:r>
     </w:p>
     <w:p>
@@ -10821,23 +9236,13 @@
           <w:szCs w:val="28"/>
         </w:rPr>
       </w:pPr>
-      <w:proofErr w:type="spellStart"/>
-      <w:r>
-        <w:rPr>
-          <w:rFonts w:ascii="Times New Roman" w:hAnsi="Times New Roman" w:cs="Times New Roman"/>
-          <w:sz w:val="28"/>
-          <w:szCs w:val="28"/>
-        </w:rPr>
-        <w:t>Контролы</w:t>
-      </w:r>
-      <w:proofErr w:type="spellEnd"/>
-      <w:r>
-        <w:rPr>
-          <w:rFonts w:ascii="Times New Roman" w:hAnsi="Times New Roman" w:cs="Times New Roman"/>
-          <w:sz w:val="28"/>
-          <w:szCs w:val="28"/>
-        </w:rPr>
-        <w:t xml:space="preserve"> только занимаются их отображением</w:t>
+      <w:r>
+        <w:rPr>
+          <w:rFonts w:ascii="Times New Roman" w:hAnsi="Times New Roman" w:cs="Times New Roman"/>
+          <w:sz w:val="28"/>
+          <w:szCs w:val="28"/>
+        </w:rPr>
+        <w:t>Контролы только занимаются их отображением</w:t>
       </w:r>
     </w:p>
     <w:p>
@@ -10993,7 +9398,6 @@
           <w:sz w:val="28"/>
           <w:szCs w:val="28"/>
           <w:u w:val="single"/>
-          <w:lang w:val="en-US"/>
         </w:rPr>
       </w:pPr>
       <w:r>
@@ -11432,7 +9836,6 @@
         </w:rPr>
         <w:t xml:space="preserve">Дополнительные процедуры, </w:t>
       </w:r>
-      <w:proofErr w:type="spellStart"/>
       <w:r>
         <w:rPr>
           <w:rFonts w:ascii="Times New Roman" w:hAnsi="Times New Roman" w:cs="Times New Roman"/>
@@ -11442,7 +9845,6 @@
         </w:rPr>
         <w:t>TActionList</w:t>
       </w:r>
-      <w:proofErr w:type="spellEnd"/>
     </w:p>
     <w:p>
       <w:pPr>
@@ -11757,7 +10159,6 @@
           <w:lang w:val="en-US"/>
         </w:rPr>
       </w:pPr>
-      <w:proofErr w:type="spellStart"/>
       <w:r>
         <w:rPr>
           <w:rFonts w:ascii="Times New Roman" w:hAnsi="Times New Roman" w:cs="Times New Roman"/>
@@ -11770,7 +10171,6 @@
         </w:rPr>
         <w:t>TImageList</w:t>
       </w:r>
-      <w:proofErr w:type="spellEnd"/>
     </w:p>
     <w:p>
       <w:pPr>
@@ -11876,25 +10276,7 @@
           <w:sz w:val="28"/>
           <w:szCs w:val="28"/>
         </w:rPr>
-        <w:t>Формирует большое изображение, состоящее из исходных (</w:t>
-      </w:r>
-      <w:proofErr w:type="spellStart"/>
-      <w:r>
-        <w:rPr>
-          <w:rFonts w:ascii="Times New Roman" w:hAnsi="Times New Roman" w:cs="Times New Roman"/>
-          <w:sz w:val="28"/>
-          <w:szCs w:val="28"/>
-        </w:rPr>
-        <w:t>тайлы</w:t>
-      </w:r>
-      <w:proofErr w:type="spellEnd"/>
-      <w:r>
-        <w:rPr>
-          <w:rFonts w:ascii="Times New Roman" w:hAnsi="Times New Roman" w:cs="Times New Roman"/>
-          <w:sz w:val="28"/>
-          <w:szCs w:val="28"/>
-        </w:rPr>
-        <w:t>)</w:t>
+        <w:t>Формирует большое изображение, состоящее из исходных (тайлы)</w:t>
       </w:r>
     </w:p>
     <w:p>
@@ -11941,7 +10323,6 @@
           <w:rFonts w:ascii="Times New Roman" w:hAnsi="Times New Roman" w:cs="Times New Roman"/>
           <w:sz w:val="28"/>
           <w:szCs w:val="28"/>
-          <w:lang w:val="en-US"/>
         </w:rPr>
       </w:pPr>
     </w:p>
@@ -11954,10 +10335,8 @@
           <w:sz w:val="28"/>
           <w:szCs w:val="28"/>
           <w:u w:val="single"/>
-          <w:lang w:val="en-US"/>
-        </w:rPr>
-      </w:pPr>
-      <w:proofErr w:type="spellStart"/>
+        </w:rPr>
+      </w:pPr>
       <w:r>
         <w:rPr>
           <w:rFonts w:ascii="Times New Roman" w:hAnsi="Times New Roman" w:cs="Times New Roman"/>
@@ -11970,7 +10349,6 @@
         </w:rPr>
         <w:t>TActionList</w:t>
       </w:r>
-      <w:proofErr w:type="spellEnd"/>
     </w:p>
     <w:p>
       <w:pPr>
@@ -12090,25 +10468,14 @@
         </w:rPr>
         <w:t>Индекс изображения (</w:t>
       </w:r>
-      <w:proofErr w:type="spellStart"/>
-      <w:r>
-        <w:rPr>
-          <w:rFonts w:ascii="Times New Roman" w:hAnsi="Times New Roman" w:cs="Times New Roman"/>
-          <w:sz w:val="28"/>
-          <w:szCs w:val="28"/>
-          <w:lang w:val="en-US"/>
-        </w:rPr>
-        <w:t>ImageIndex</w:t>
-      </w:r>
-      <w:proofErr w:type="spellEnd"/>
-      <w:r>
-        <w:rPr>
-          <w:rFonts w:ascii="Times New Roman" w:hAnsi="Times New Roman" w:cs="Times New Roman"/>
-          <w:sz w:val="28"/>
-          <w:szCs w:val="28"/>
-          <w:lang w:val="en-US"/>
-        </w:rPr>
-        <w:t>)</w:t>
+      <w:r>
+        <w:rPr>
+          <w:rFonts w:ascii="Times New Roman" w:hAnsi="Times New Roman" w:cs="Times New Roman"/>
+          <w:sz w:val="28"/>
+          <w:szCs w:val="28"/>
+          <w:lang w:val="en-US"/>
+        </w:rPr>
+        <w:t>ImageIndex)</w:t>
       </w:r>
     </w:p>
     <w:p>
@@ -12132,25 +10499,14 @@
         </w:rPr>
         <w:t>Горячие клавиши (</w:t>
       </w:r>
-      <w:proofErr w:type="spellStart"/>
-      <w:r>
-        <w:rPr>
-          <w:rFonts w:ascii="Times New Roman" w:hAnsi="Times New Roman" w:cs="Times New Roman"/>
-          <w:sz w:val="28"/>
-          <w:szCs w:val="28"/>
-          <w:lang w:val="en-US"/>
-        </w:rPr>
-        <w:t>ShortCut</w:t>
-      </w:r>
-      <w:proofErr w:type="spellEnd"/>
-      <w:r>
-        <w:rPr>
-          <w:rFonts w:ascii="Times New Roman" w:hAnsi="Times New Roman" w:cs="Times New Roman"/>
-          <w:sz w:val="28"/>
-          <w:szCs w:val="28"/>
-          <w:lang w:val="en-US"/>
-        </w:rPr>
-        <w:t>)</w:t>
+      <w:r>
+        <w:rPr>
+          <w:rFonts w:ascii="Times New Roman" w:hAnsi="Times New Roman" w:cs="Times New Roman"/>
+          <w:sz w:val="28"/>
+          <w:szCs w:val="28"/>
+          <w:lang w:val="en-US"/>
+        </w:rPr>
+        <w:t>ShortCut)</w:t>
       </w:r>
     </w:p>
     <w:p>
@@ -12208,7 +10564,6 @@
         </w:rPr>
         <w:t xml:space="preserve">Событие </w:t>
       </w:r>
-      <w:proofErr w:type="spellStart"/>
       <w:r>
         <w:rPr>
           <w:rFonts w:ascii="Times New Roman" w:hAnsi="Times New Roman" w:cs="Times New Roman"/>
@@ -12218,7 +10573,6 @@
         </w:rPr>
         <w:t>OnUpdate</w:t>
       </w:r>
-      <w:proofErr w:type="spellEnd"/>
       <w:r>
         <w:rPr>
           <w:rFonts w:ascii="Times New Roman" w:hAnsi="Times New Roman" w:cs="Times New Roman"/>
@@ -12257,7 +10611,6 @@
         </w:rPr>
         <w:t xml:space="preserve">Есть у самого </w:t>
       </w:r>
-      <w:proofErr w:type="spellStart"/>
       <w:r>
         <w:rPr>
           <w:rFonts w:ascii="Times New Roman" w:hAnsi="Times New Roman" w:cs="Times New Roman"/>
@@ -12267,7 +10620,6 @@
         </w:rPr>
         <w:t>TActionList</w:t>
       </w:r>
-      <w:proofErr w:type="spellEnd"/>
       <w:r>
         <w:rPr>
           <w:rFonts w:ascii="Times New Roman" w:hAnsi="Times New Roman" w:cs="Times New Roman"/>
@@ -12275,27 +10627,379 @@
           <w:szCs w:val="28"/>
         </w:rPr>
         <w:t xml:space="preserve"> и у отдельных действий </w:t>
+      </w:r>
+    </w:p>
+    <w:p>
+      <w:pPr>
+        <w:rPr>
+          <w:rFonts w:ascii="Times New Roman" w:hAnsi="Times New Roman" w:cs="Times New Roman"/>
+          <w:sz w:val="28"/>
+          <w:szCs w:val="28"/>
+        </w:rPr>
+      </w:pPr>
+    </w:p>
+    <w:p>
+      <w:pPr>
+        <w:rPr>
+          <w:rFonts w:ascii="Times New Roman" w:hAnsi="Times New Roman" w:cs="Times New Roman"/>
+          <w:i/>
+          <w:iCs/>
+          <w:sz w:val="28"/>
+          <w:szCs w:val="28"/>
+          <w:u w:val="single"/>
+        </w:rPr>
+      </w:pPr>
+      <w:r>
+        <w:rPr>
+          <w:rFonts w:ascii="Times New Roman" w:hAnsi="Times New Roman" w:cs="Times New Roman"/>
+          <w:i/>
+          <w:iCs/>
+          <w:sz w:val="28"/>
+          <w:szCs w:val="28"/>
+          <w:u w:val="single"/>
+        </w:rPr>
+        <w:t>Использование</w:t>
+      </w:r>
+      <w:r>
+        <w:rPr>
+          <w:rFonts w:ascii="Times New Roman" w:hAnsi="Times New Roman" w:cs="Times New Roman"/>
+          <w:i/>
+          <w:iCs/>
+          <w:sz w:val="28"/>
+          <w:szCs w:val="28"/>
+          <w:u w:val="single"/>
+        </w:rPr>
+        <w:t xml:space="preserve"> неподходящих контролов</w:t>
+      </w:r>
+    </w:p>
+    <w:p>
+      <w:pPr>
+        <w:rPr>
+          <w:rFonts w:ascii="Times New Roman" w:hAnsi="Times New Roman" w:cs="Times New Roman"/>
+          <w:sz w:val="28"/>
+          <w:szCs w:val="28"/>
+        </w:rPr>
+      </w:pPr>
+      <w:r>
+        <w:rPr>
+          <w:rFonts w:ascii="Times New Roman" w:hAnsi="Times New Roman" w:cs="Times New Roman"/>
+          <w:sz w:val="28"/>
+          <w:szCs w:val="28"/>
+        </w:rPr>
+        <w:t xml:space="preserve">Использование </w:t>
+      </w:r>
+      <w:r>
+        <w:rPr>
+          <w:rFonts w:ascii="Times New Roman" w:hAnsi="Times New Roman" w:cs="Times New Roman"/>
+          <w:sz w:val="28"/>
+          <w:szCs w:val="28"/>
+          <w:lang w:val="en-US"/>
+        </w:rPr>
+        <w:t>TImage</w:t>
+      </w:r>
+      <w:r>
+        <w:rPr>
+          <w:rFonts w:ascii="Times New Roman" w:hAnsi="Times New Roman" w:cs="Times New Roman"/>
+          <w:sz w:val="28"/>
+          <w:szCs w:val="28"/>
+        </w:rPr>
+        <w:t xml:space="preserve"> </w:t>
+      </w:r>
+      <w:r>
+        <w:rPr>
+          <w:rFonts w:ascii="Times New Roman" w:hAnsi="Times New Roman" w:cs="Times New Roman"/>
+          <w:sz w:val="28"/>
+          <w:szCs w:val="28"/>
+        </w:rPr>
+        <w:t>для построения изображений:</w:t>
+      </w:r>
+    </w:p>
+    <w:p>
+      <w:pPr>
+        <w:pStyle w:val="a3"/>
+        <w:numPr>
+          <w:ilvl w:val="0"/>
+          <w:numId w:val="42"/>
+        </w:numPr>
+        <w:rPr>
+          <w:rFonts w:ascii="Times New Roman" w:hAnsi="Times New Roman" w:cs="Times New Roman"/>
+          <w:sz w:val="28"/>
+          <w:szCs w:val="28"/>
+        </w:rPr>
+      </w:pPr>
+      <w:r>
+        <w:rPr>
+          <w:rFonts w:ascii="Times New Roman" w:hAnsi="Times New Roman" w:cs="Times New Roman"/>
+          <w:sz w:val="28"/>
+          <w:szCs w:val="28"/>
+          <w:lang w:val="en-US"/>
+        </w:rPr>
+        <w:t>TImage</w:t>
+      </w:r>
+      <w:r>
+        <w:rPr>
+          <w:rFonts w:ascii="Times New Roman" w:hAnsi="Times New Roman" w:cs="Times New Roman"/>
+          <w:sz w:val="28"/>
+          <w:szCs w:val="28"/>
+        </w:rPr>
+        <w:t xml:space="preserve"> – </w:t>
+      </w:r>
+      <w:r>
+        <w:rPr>
+          <w:rFonts w:ascii="Times New Roman" w:hAnsi="Times New Roman" w:cs="Times New Roman"/>
+          <w:sz w:val="28"/>
+          <w:szCs w:val="28"/>
+        </w:rPr>
+        <w:t>для работы с изображениями в различных форматах:</w:t>
+      </w:r>
+    </w:p>
+    <w:p>
+      <w:pPr>
+        <w:pStyle w:val="a3"/>
+        <w:numPr>
+          <w:ilvl w:val="1"/>
+          <w:numId w:val="42"/>
+        </w:numPr>
+        <w:rPr>
+          <w:rFonts w:ascii="Times New Roman" w:hAnsi="Times New Roman" w:cs="Times New Roman"/>
+          <w:sz w:val="28"/>
+          <w:szCs w:val="28"/>
+        </w:rPr>
+      </w:pPr>
+      <w:r>
+        <w:rPr>
+          <w:rFonts w:ascii="Times New Roman" w:hAnsi="Times New Roman" w:cs="Times New Roman"/>
+          <w:sz w:val="28"/>
+          <w:szCs w:val="28"/>
+        </w:rPr>
+        <w:t>Вместе с ним в программу «тянется» код, отвечающий за поддержку</w:t>
+      </w:r>
+      <w:r>
+        <w:rPr>
+          <w:rFonts w:ascii="Times New Roman" w:hAnsi="Times New Roman" w:cs="Times New Roman"/>
+          <w:sz w:val="28"/>
+          <w:szCs w:val="28"/>
+        </w:rPr>
+        <w:t xml:space="preserve"> работы с ними</w:t>
+      </w:r>
+    </w:p>
+    <w:p>
+      <w:pPr>
+        <w:pStyle w:val="a3"/>
+        <w:numPr>
+          <w:ilvl w:val="0"/>
+          <w:numId w:val="42"/>
+        </w:numPr>
+        <w:rPr>
+          <w:rFonts w:ascii="Times New Roman" w:hAnsi="Times New Roman" w:cs="Times New Roman"/>
+          <w:sz w:val="28"/>
+          <w:szCs w:val="28"/>
+        </w:rPr>
+      </w:pPr>
+      <w:r>
+        <w:rPr>
+          <w:rFonts w:ascii="Times New Roman" w:hAnsi="Times New Roman" w:cs="Times New Roman"/>
+          <w:sz w:val="28"/>
+          <w:szCs w:val="28"/>
+          <w:lang w:val="en-US"/>
+        </w:rPr>
+        <w:t>TPaintBox</w:t>
+      </w:r>
+      <w:r>
+        <w:rPr>
+          <w:rFonts w:ascii="Times New Roman" w:hAnsi="Times New Roman" w:cs="Times New Roman"/>
+          <w:sz w:val="28"/>
+          <w:szCs w:val="28"/>
+        </w:rPr>
+        <w:t xml:space="preserve"> – </w:t>
+      </w:r>
+      <w:r>
+        <w:rPr>
+          <w:rFonts w:ascii="Times New Roman" w:hAnsi="Times New Roman" w:cs="Times New Roman"/>
+          <w:sz w:val="28"/>
+          <w:szCs w:val="28"/>
+        </w:rPr>
+        <w:t>для рисования (Не успел дописать)</w:t>
+      </w:r>
+    </w:p>
+    <w:p>
+      <w:pPr>
+        <w:rPr>
+          <w:rFonts w:ascii="Times New Roman" w:hAnsi="Times New Roman" w:cs="Times New Roman"/>
+          <w:sz w:val="28"/>
+          <w:szCs w:val="28"/>
+        </w:rPr>
+      </w:pPr>
+      <w:r>
+        <w:rPr>
+          <w:rFonts w:ascii="Times New Roman" w:hAnsi="Times New Roman" w:cs="Times New Roman"/>
+          <w:sz w:val="28"/>
+          <w:szCs w:val="28"/>
+        </w:rPr>
+        <w:t xml:space="preserve">Использование </w:t>
+      </w:r>
+      <w:r>
+        <w:rPr>
+          <w:rFonts w:ascii="Times New Roman" w:hAnsi="Times New Roman" w:cs="Times New Roman"/>
+          <w:sz w:val="28"/>
+          <w:szCs w:val="28"/>
+          <w:lang w:val="en-US"/>
+        </w:rPr>
+        <w:t>TStringGrid</w:t>
+      </w:r>
+      <w:r>
+        <w:rPr>
+          <w:rFonts w:ascii="Times New Roman" w:hAnsi="Times New Roman" w:cs="Times New Roman"/>
+          <w:sz w:val="28"/>
+          <w:szCs w:val="28"/>
+        </w:rPr>
+        <w:t xml:space="preserve"> </w:t>
+      </w:r>
+      <w:r>
+        <w:rPr>
+          <w:rFonts w:ascii="Times New Roman" w:hAnsi="Times New Roman" w:cs="Times New Roman"/>
+          <w:sz w:val="28"/>
+          <w:szCs w:val="28"/>
+        </w:rPr>
+        <w:t>для «массивов записей»:</w:t>
+      </w:r>
+    </w:p>
+    <w:p>
+      <w:pPr>
+        <w:pStyle w:val="a3"/>
+        <w:numPr>
+          <w:ilvl w:val="0"/>
+          <w:numId w:val="43"/>
+        </w:numPr>
+        <w:rPr>
+          <w:rFonts w:ascii="Times New Roman" w:hAnsi="Times New Roman" w:cs="Times New Roman"/>
+          <w:sz w:val="28"/>
+          <w:szCs w:val="28"/>
+        </w:rPr>
+      </w:pPr>
+      <w:r>
+        <w:rPr>
+          <w:rFonts w:ascii="Times New Roman" w:hAnsi="Times New Roman" w:cs="Times New Roman"/>
+          <w:sz w:val="28"/>
+          <w:szCs w:val="28"/>
+        </w:rPr>
+        <w:t>Гриды заточены на отображение табличных данных (двумерные массивы)</w:t>
+      </w:r>
+      <w:r>
+        <w:rPr>
+          <w:rFonts w:ascii="Times New Roman" w:hAnsi="Times New Roman" w:cs="Times New Roman"/>
+          <w:sz w:val="28"/>
+          <w:szCs w:val="28"/>
+        </w:rPr>
+        <w:t>;</w:t>
+      </w:r>
+    </w:p>
+    <w:p>
+      <w:pPr>
+        <w:pStyle w:val="a3"/>
+        <w:numPr>
+          <w:ilvl w:val="0"/>
+          <w:numId w:val="43"/>
+        </w:numPr>
+        <w:rPr>
+          <w:rFonts w:ascii="Times New Roman" w:hAnsi="Times New Roman" w:cs="Times New Roman"/>
+          <w:sz w:val="28"/>
+          <w:szCs w:val="28"/>
+        </w:rPr>
+      </w:pPr>
+      <w:r>
+        <w:rPr>
+          <w:rFonts w:ascii="Times New Roman" w:hAnsi="Times New Roman" w:cs="Times New Roman"/>
+          <w:sz w:val="28"/>
+          <w:szCs w:val="28"/>
+        </w:rPr>
+        <w:t xml:space="preserve">Для «массивов записей» лучше использовать </w:t>
+      </w:r>
+      <w:r>
+        <w:rPr>
+          <w:rFonts w:ascii="Times New Roman" w:hAnsi="Times New Roman" w:cs="Times New Roman"/>
+          <w:sz w:val="28"/>
+          <w:szCs w:val="28"/>
+          <w:lang w:val="en-US"/>
+        </w:rPr>
+        <w:t>TListView</w:t>
+      </w:r>
+      <w:r>
+        <w:rPr>
+          <w:rFonts w:ascii="Times New Roman" w:hAnsi="Times New Roman" w:cs="Times New Roman"/>
+          <w:sz w:val="28"/>
+          <w:szCs w:val="28"/>
+        </w:rPr>
+        <w:t xml:space="preserve"> и его аналоги:</w:t>
+      </w:r>
+    </w:p>
+    <w:p>
+      <w:pPr>
+        <w:pStyle w:val="a3"/>
+        <w:numPr>
+          <w:ilvl w:val="1"/>
+          <w:numId w:val="43"/>
+        </w:numPr>
+        <w:rPr>
+          <w:rFonts w:ascii="Times New Roman" w:hAnsi="Times New Roman" w:cs="Times New Roman"/>
+          <w:sz w:val="28"/>
+          <w:szCs w:val="28"/>
+        </w:rPr>
+      </w:pPr>
+      <w:r>
+        <w:rPr>
+          <w:rFonts w:ascii="Times New Roman" w:hAnsi="Times New Roman" w:cs="Times New Roman"/>
+          <w:sz w:val="28"/>
+          <w:szCs w:val="28"/>
+        </w:rPr>
+        <w:t>Предусмотрена сортировка по столбцам</w:t>
+      </w:r>
+    </w:p>
+    <w:p>
+      <w:pPr>
+        <w:pStyle w:val="a3"/>
+        <w:numPr>
+          <w:ilvl w:val="1"/>
+          <w:numId w:val="43"/>
+        </w:numPr>
+        <w:rPr>
+          <w:rFonts w:ascii="Times New Roman" w:hAnsi="Times New Roman" w:cs="Times New Roman"/>
+          <w:sz w:val="28"/>
+          <w:szCs w:val="28"/>
+        </w:rPr>
+      </w:pPr>
+      <w:r>
+        <w:rPr>
+          <w:rFonts w:ascii="Times New Roman" w:hAnsi="Times New Roman" w:cs="Times New Roman"/>
+          <w:sz w:val="28"/>
+          <w:szCs w:val="28"/>
+        </w:rPr>
+        <w:t>Различные режимы отображения</w:t>
+      </w:r>
+    </w:p>
+    <w:p>
+      <w:pPr>
+        <w:pStyle w:val="a3"/>
+        <w:numPr>
+          <w:ilvl w:val="1"/>
+          <w:numId w:val="43"/>
+        </w:numPr>
+        <w:rPr>
+          <w:rFonts w:ascii="Times New Roman" w:hAnsi="Times New Roman" w:cs="Times New Roman"/>
+          <w:sz w:val="28"/>
+          <w:szCs w:val="28"/>
+        </w:rPr>
+      </w:pPr>
+      <w:r>
+        <w:rPr>
+          <w:rFonts w:ascii="Times New Roman" w:hAnsi="Times New Roman" w:cs="Times New Roman"/>
+          <w:sz w:val="28"/>
+          <w:szCs w:val="28"/>
+        </w:rPr>
+        <w:t>Экономия памяти и процессорного времени при работе с большими объемами данных</w:t>
       </w:r>
       <w:bookmarkStart w:id="0" w:name="_GoBack"/>
       <w:bookmarkEnd w:id="0"/>
-    </w:p>
-    <w:p>
-      <w:pPr>
-        <w:rPr>
-          <w:rFonts w:ascii="Times New Roman" w:hAnsi="Times New Roman" w:cs="Times New Roman"/>
-          <w:sz w:val="28"/>
-          <w:szCs w:val="28"/>
-        </w:rPr>
-      </w:pPr>
-    </w:p>
-    <w:p>
-      <w:pPr>
-        <w:rPr>
-          <w:rFonts w:ascii="Times New Roman" w:hAnsi="Times New Roman" w:cs="Times New Roman"/>
-          <w:sz w:val="28"/>
-          <w:szCs w:val="28"/>
-        </w:rPr>
-      </w:pPr>
     </w:p>
     <w:p>
       <w:pPr>
@@ -14389,6 +13093,119 @@
     </w:lvl>
   </w:abstractNum>
   <w:abstractNum w:abstractNumId="18" w15:restartNumberingAfterBreak="0">
+    <w:nsid w:val="35C0415B"/>
+    <w:multiLevelType w:val="hybridMultilevel"/>
+    <w:tmpl w:val="15CA6906"/>
+    <w:lvl w:ilvl="0" w:tplc="04190001">
+      <w:start w:val="1"/>
+      <w:numFmt w:val="bullet"/>
+      <w:lvlText w:val=""/>
+      <w:lvlJc w:val="left"/>
+      <w:pPr>
+        <w:ind w:left="720" w:hanging="360"/>
+      </w:pPr>
+      <w:rPr>
+        <w:rFonts w:ascii="Symbol" w:hAnsi="Symbol" w:hint="default"/>
+      </w:rPr>
+    </w:lvl>
+    <w:lvl w:ilvl="1" w:tplc="04190003">
+      <w:start w:val="1"/>
+      <w:numFmt w:val="bullet"/>
+      <w:lvlText w:val="o"/>
+      <w:lvlJc w:val="left"/>
+      <w:pPr>
+        <w:ind w:left="1440" w:hanging="360"/>
+      </w:pPr>
+      <w:rPr>
+        <w:rFonts w:ascii="Courier New" w:hAnsi="Courier New" w:cs="Courier New" w:hint="default"/>
+      </w:rPr>
+    </w:lvl>
+    <w:lvl w:ilvl="2" w:tplc="04190005" w:tentative="1">
+      <w:start w:val="1"/>
+      <w:numFmt w:val="bullet"/>
+      <w:lvlText w:val=""/>
+      <w:lvlJc w:val="left"/>
+      <w:pPr>
+        <w:ind w:left="2160" w:hanging="360"/>
+      </w:pPr>
+      <w:rPr>
+        <w:rFonts w:ascii="Wingdings" w:hAnsi="Wingdings" w:hint="default"/>
+      </w:rPr>
+    </w:lvl>
+    <w:lvl w:ilvl="3" w:tplc="04190001" w:tentative="1">
+      <w:start w:val="1"/>
+      <w:numFmt w:val="bullet"/>
+      <w:lvlText w:val=""/>
+      <w:lvlJc w:val="left"/>
+      <w:pPr>
+        <w:ind w:left="2880" w:hanging="360"/>
+      </w:pPr>
+      <w:rPr>
+        <w:rFonts w:ascii="Symbol" w:hAnsi="Symbol" w:hint="default"/>
+      </w:rPr>
+    </w:lvl>
+    <w:lvl w:ilvl="4" w:tplc="04190003" w:tentative="1">
+      <w:start w:val="1"/>
+      <w:numFmt w:val="bullet"/>
+      <w:lvlText w:val="o"/>
+      <w:lvlJc w:val="left"/>
+      <w:pPr>
+        <w:ind w:left="3600" w:hanging="360"/>
+      </w:pPr>
+      <w:rPr>
+        <w:rFonts w:ascii="Courier New" w:hAnsi="Courier New" w:cs="Courier New" w:hint="default"/>
+      </w:rPr>
+    </w:lvl>
+    <w:lvl w:ilvl="5" w:tplc="04190005" w:tentative="1">
+      <w:start w:val="1"/>
+      <w:numFmt w:val="bullet"/>
+      <w:lvlText w:val=""/>
+      <w:lvlJc w:val="left"/>
+      <w:pPr>
+        <w:ind w:left="4320" w:hanging="360"/>
+      </w:pPr>
+      <w:rPr>
+        <w:rFonts w:ascii="Wingdings" w:hAnsi="Wingdings" w:hint="default"/>
+      </w:rPr>
+    </w:lvl>
+    <w:lvl w:ilvl="6" w:tplc="04190001" w:tentative="1">
+      <w:start w:val="1"/>
+      <w:numFmt w:val="bullet"/>
+      <w:lvlText w:val=""/>
+      <w:lvlJc w:val="left"/>
+      <w:pPr>
+        <w:ind w:left="5040" w:hanging="360"/>
+      </w:pPr>
+      <w:rPr>
+        <w:rFonts w:ascii="Symbol" w:hAnsi="Symbol" w:hint="default"/>
+      </w:rPr>
+    </w:lvl>
+    <w:lvl w:ilvl="7" w:tplc="04190003" w:tentative="1">
+      <w:start w:val="1"/>
+      <w:numFmt w:val="bullet"/>
+      <w:lvlText w:val="o"/>
+      <w:lvlJc w:val="left"/>
+      <w:pPr>
+        <w:ind w:left="5760" w:hanging="360"/>
+      </w:pPr>
+      <w:rPr>
+        <w:rFonts w:ascii="Courier New" w:hAnsi="Courier New" w:cs="Courier New" w:hint="default"/>
+      </w:rPr>
+    </w:lvl>
+    <w:lvl w:ilvl="8" w:tplc="04190005" w:tentative="1">
+      <w:start w:val="1"/>
+      <w:numFmt w:val="bullet"/>
+      <w:lvlText w:val=""/>
+      <w:lvlJc w:val="left"/>
+      <w:pPr>
+        <w:ind w:left="6480" w:hanging="360"/>
+      </w:pPr>
+      <w:rPr>
+        <w:rFonts w:ascii="Wingdings" w:hAnsi="Wingdings" w:hint="default"/>
+      </w:rPr>
+    </w:lvl>
+  </w:abstractNum>
+  <w:abstractNum w:abstractNumId="19" w15:restartNumberingAfterBreak="0">
     <w:nsid w:val="37527FBF"/>
     <w:multiLevelType w:val="hybridMultilevel"/>
     <w:tmpl w:val="326E1EB4"/>
@@ -14501,7 +13318,7 @@
       </w:rPr>
     </w:lvl>
   </w:abstractNum>
-  <w:abstractNum w:abstractNumId="19" w15:restartNumberingAfterBreak="0">
+  <w:abstractNum w:abstractNumId="20" w15:restartNumberingAfterBreak="0">
     <w:nsid w:val="37A74975"/>
     <w:multiLevelType w:val="hybridMultilevel"/>
     <w:tmpl w:val="7DCA2A2C"/>
@@ -14614,7 +13431,7 @@
       </w:rPr>
     </w:lvl>
   </w:abstractNum>
-  <w:abstractNum w:abstractNumId="20" w15:restartNumberingAfterBreak="0">
+  <w:abstractNum w:abstractNumId="21" w15:restartNumberingAfterBreak="0">
     <w:nsid w:val="3C5F55F4"/>
     <w:multiLevelType w:val="hybridMultilevel"/>
     <w:tmpl w:val="6840CED0"/>
@@ -14727,7 +13544,7 @@
       </w:rPr>
     </w:lvl>
   </w:abstractNum>
-  <w:abstractNum w:abstractNumId="21" w15:restartNumberingAfterBreak="0">
+  <w:abstractNum w:abstractNumId="22" w15:restartNumberingAfterBreak="0">
     <w:nsid w:val="3D0E77C6"/>
     <w:multiLevelType w:val="hybridMultilevel"/>
     <w:tmpl w:val="352AF390"/>
@@ -14840,7 +13657,7 @@
       </w:rPr>
     </w:lvl>
   </w:abstractNum>
-  <w:abstractNum w:abstractNumId="22" w15:restartNumberingAfterBreak="0">
+  <w:abstractNum w:abstractNumId="23" w15:restartNumberingAfterBreak="0">
     <w:nsid w:val="3DE06D1D"/>
     <w:multiLevelType w:val="hybridMultilevel"/>
     <w:tmpl w:val="A644F82C"/>
@@ -14953,7 +13770,7 @@
       </w:rPr>
     </w:lvl>
   </w:abstractNum>
-  <w:abstractNum w:abstractNumId="23" w15:restartNumberingAfterBreak="0">
+  <w:abstractNum w:abstractNumId="24" w15:restartNumberingAfterBreak="0">
     <w:nsid w:val="40CE5DA5"/>
     <w:multiLevelType w:val="hybridMultilevel"/>
     <w:tmpl w:val="7EA8574E"/>
@@ -15066,7 +13883,7 @@
       </w:rPr>
     </w:lvl>
   </w:abstractNum>
-  <w:abstractNum w:abstractNumId="24" w15:restartNumberingAfterBreak="0">
+  <w:abstractNum w:abstractNumId="25" w15:restartNumberingAfterBreak="0">
     <w:nsid w:val="41DD6A62"/>
     <w:multiLevelType w:val="hybridMultilevel"/>
     <w:tmpl w:val="31804E9C"/>
@@ -15179,7 +13996,7 @@
       </w:rPr>
     </w:lvl>
   </w:abstractNum>
-  <w:abstractNum w:abstractNumId="25" w15:restartNumberingAfterBreak="0">
+  <w:abstractNum w:abstractNumId="26" w15:restartNumberingAfterBreak="0">
     <w:nsid w:val="43055ADE"/>
     <w:multiLevelType w:val="hybridMultilevel"/>
     <w:tmpl w:val="9E0A59A6"/>
@@ -15292,7 +14109,7 @@
       </w:rPr>
     </w:lvl>
   </w:abstractNum>
-  <w:abstractNum w:abstractNumId="26" w15:restartNumberingAfterBreak="0">
+  <w:abstractNum w:abstractNumId="27" w15:restartNumberingAfterBreak="0">
     <w:nsid w:val="4B6A5BEF"/>
     <w:multiLevelType w:val="hybridMultilevel"/>
     <w:tmpl w:val="53B82DAA"/>
@@ -15405,7 +14222,7 @@
       </w:rPr>
     </w:lvl>
   </w:abstractNum>
-  <w:abstractNum w:abstractNumId="27" w15:restartNumberingAfterBreak="0">
+  <w:abstractNum w:abstractNumId="28" w15:restartNumberingAfterBreak="0">
     <w:nsid w:val="52CF101D"/>
     <w:multiLevelType w:val="hybridMultilevel"/>
     <w:tmpl w:val="D924D58A"/>
@@ -15518,7 +14335,7 @@
       </w:rPr>
     </w:lvl>
   </w:abstractNum>
-  <w:abstractNum w:abstractNumId="28" w15:restartNumberingAfterBreak="0">
+  <w:abstractNum w:abstractNumId="29" w15:restartNumberingAfterBreak="0">
     <w:nsid w:val="55C0694F"/>
     <w:multiLevelType w:val="hybridMultilevel"/>
     <w:tmpl w:val="80606822"/>
@@ -15631,7 +14448,7 @@
       </w:rPr>
     </w:lvl>
   </w:abstractNum>
-  <w:abstractNum w:abstractNumId="29" w15:restartNumberingAfterBreak="0">
+  <w:abstractNum w:abstractNumId="30" w15:restartNumberingAfterBreak="0">
     <w:nsid w:val="564430BF"/>
     <w:multiLevelType w:val="hybridMultilevel"/>
     <w:tmpl w:val="7D28DCA4"/>
@@ -15744,10 +14561,10 @@
       </w:rPr>
     </w:lvl>
   </w:abstractNum>
-  <w:abstractNum w:abstractNumId="30" w15:restartNumberingAfterBreak="0">
+  <w:abstractNum w:abstractNumId="31" w15:restartNumberingAfterBreak="0">
     <w:nsid w:val="5A292FB6"/>
     <w:multiLevelType w:val="hybridMultilevel"/>
-    <w:tmpl w:val="2B5E01A6"/>
+    <w:tmpl w:val="170EBF0C"/>
     <w:lvl w:ilvl="0" w:tplc="04190001">
       <w:start w:val="1"/>
       <w:numFmt w:val="bullet"/>
@@ -15760,7 +14577,7 @@
         <w:rFonts w:ascii="Symbol" w:hAnsi="Symbol" w:hint="default"/>
       </w:rPr>
     </w:lvl>
-    <w:lvl w:ilvl="1" w:tplc="04190003" w:tentative="1">
+    <w:lvl w:ilvl="1" w:tplc="04190003">
       <w:start w:val="1"/>
       <w:numFmt w:val="bullet"/>
       <w:lvlText w:val="o"/>
@@ -15857,7 +14674,7 @@
       </w:rPr>
     </w:lvl>
   </w:abstractNum>
-  <w:abstractNum w:abstractNumId="31" w15:restartNumberingAfterBreak="0">
+  <w:abstractNum w:abstractNumId="32" w15:restartNumberingAfterBreak="0">
     <w:nsid w:val="5A9D03DA"/>
     <w:multiLevelType w:val="hybridMultilevel"/>
     <w:tmpl w:val="D87A53D4"/>
@@ -15970,7 +14787,7 @@
       </w:rPr>
     </w:lvl>
   </w:abstractNum>
-  <w:abstractNum w:abstractNumId="32" w15:restartNumberingAfterBreak="0">
+  <w:abstractNum w:abstractNumId="33" w15:restartNumberingAfterBreak="0">
     <w:nsid w:val="65E07F20"/>
     <w:multiLevelType w:val="hybridMultilevel"/>
     <w:tmpl w:val="1E46AF54"/>
@@ -16083,7 +14900,7 @@
       </w:rPr>
     </w:lvl>
   </w:abstractNum>
-  <w:abstractNum w:abstractNumId="33" w15:restartNumberingAfterBreak="0">
+  <w:abstractNum w:abstractNumId="34" w15:restartNumberingAfterBreak="0">
     <w:nsid w:val="66C026F5"/>
     <w:multiLevelType w:val="hybridMultilevel"/>
     <w:tmpl w:val="91B67F06"/>
@@ -16196,7 +15013,7 @@
       </w:rPr>
     </w:lvl>
   </w:abstractNum>
-  <w:abstractNum w:abstractNumId="34" w15:restartNumberingAfterBreak="0">
+  <w:abstractNum w:abstractNumId="35" w15:restartNumberingAfterBreak="0">
     <w:nsid w:val="694719B4"/>
     <w:multiLevelType w:val="hybridMultilevel"/>
     <w:tmpl w:val="85127024"/>
@@ -16309,7 +15126,7 @@
       </w:rPr>
     </w:lvl>
   </w:abstractNum>
-  <w:abstractNum w:abstractNumId="35" w15:restartNumberingAfterBreak="0">
+  <w:abstractNum w:abstractNumId="36" w15:restartNumberingAfterBreak="0">
     <w:nsid w:val="70B05788"/>
     <w:multiLevelType w:val="hybridMultilevel"/>
     <w:tmpl w:val="97540406"/>
@@ -16422,7 +15239,7 @@
       </w:rPr>
     </w:lvl>
   </w:abstractNum>
-  <w:abstractNum w:abstractNumId="36" w15:restartNumberingAfterBreak="0">
+  <w:abstractNum w:abstractNumId="37" w15:restartNumberingAfterBreak="0">
     <w:nsid w:val="71DB37B0"/>
     <w:multiLevelType w:val="hybridMultilevel"/>
     <w:tmpl w:val="3A2AD38A"/>
@@ -16535,7 +15352,7 @@
       </w:rPr>
     </w:lvl>
   </w:abstractNum>
-  <w:abstractNum w:abstractNumId="37" w15:restartNumberingAfterBreak="0">
+  <w:abstractNum w:abstractNumId="38" w15:restartNumberingAfterBreak="0">
     <w:nsid w:val="72B00B10"/>
     <w:multiLevelType w:val="hybridMultilevel"/>
     <w:tmpl w:val="4BE03654"/>
@@ -16648,7 +15465,7 @@
       </w:rPr>
     </w:lvl>
   </w:abstractNum>
-  <w:abstractNum w:abstractNumId="38" w15:restartNumberingAfterBreak="0">
+  <w:abstractNum w:abstractNumId="39" w15:restartNumberingAfterBreak="0">
     <w:nsid w:val="736B2D4E"/>
     <w:multiLevelType w:val="hybridMultilevel"/>
     <w:tmpl w:val="3D203DC2"/>
@@ -16761,7 +15578,7 @@
       </w:rPr>
     </w:lvl>
   </w:abstractNum>
-  <w:abstractNum w:abstractNumId="39" w15:restartNumberingAfterBreak="0">
+  <w:abstractNum w:abstractNumId="40" w15:restartNumberingAfterBreak="0">
     <w:nsid w:val="752564C0"/>
     <w:multiLevelType w:val="hybridMultilevel"/>
     <w:tmpl w:val="EAF20780"/>
@@ -16874,7 +15691,7 @@
       </w:rPr>
     </w:lvl>
   </w:abstractNum>
-  <w:abstractNum w:abstractNumId="40" w15:restartNumberingAfterBreak="0">
+  <w:abstractNum w:abstractNumId="41" w15:restartNumberingAfterBreak="0">
     <w:nsid w:val="753C49F8"/>
     <w:multiLevelType w:val="hybridMultilevel"/>
     <w:tmpl w:val="D4706CF0"/>
@@ -16987,7 +15804,7 @@
       </w:rPr>
     </w:lvl>
   </w:abstractNum>
-  <w:abstractNum w:abstractNumId="41" w15:restartNumberingAfterBreak="0">
+  <w:abstractNum w:abstractNumId="42" w15:restartNumberingAfterBreak="0">
     <w:nsid w:val="7BDF622C"/>
     <w:multiLevelType w:val="hybridMultilevel"/>
     <w:tmpl w:val="8856BC1A"/>
@@ -17104,34 +15921,34 @@
     <w:abstractNumId w:val="11"/>
   </w:num>
   <w:num w:numId="2">
-    <w:abstractNumId w:val="34"/>
+    <w:abstractNumId w:val="35"/>
   </w:num>
   <w:num w:numId="3">
-    <w:abstractNumId w:val="40"/>
+    <w:abstractNumId w:val="41"/>
   </w:num>
   <w:num w:numId="4">
     <w:abstractNumId w:val="9"/>
   </w:num>
   <w:num w:numId="5">
-    <w:abstractNumId w:val="38"/>
+    <w:abstractNumId w:val="39"/>
   </w:num>
   <w:num w:numId="6">
-    <w:abstractNumId w:val="36"/>
+    <w:abstractNumId w:val="37"/>
   </w:num>
   <w:num w:numId="7">
-    <w:abstractNumId w:val="31"/>
+    <w:abstractNumId w:val="32"/>
   </w:num>
   <w:num w:numId="8">
     <w:abstractNumId w:val="6"/>
   </w:num>
   <w:num w:numId="9">
-    <w:abstractNumId w:val="41"/>
+    <w:abstractNumId w:val="42"/>
   </w:num>
   <w:num w:numId="10">
     <w:abstractNumId w:val="14"/>
   </w:num>
   <w:num w:numId="11">
-    <w:abstractNumId w:val="33"/>
+    <w:abstractNumId w:val="34"/>
   </w:num>
   <w:num w:numId="12">
     <w:abstractNumId w:val="0"/>
@@ -17140,7 +15957,7 @@
     <w:abstractNumId w:val="16"/>
   </w:num>
   <w:num w:numId="14">
-    <w:abstractNumId w:val="29"/>
+    <w:abstractNumId w:val="30"/>
   </w:num>
   <w:num w:numId="15">
     <w:abstractNumId w:val="4"/>
@@ -17152,19 +15969,19 @@
     <w:abstractNumId w:val="10"/>
   </w:num>
   <w:num w:numId="18">
-    <w:abstractNumId w:val="19"/>
+    <w:abstractNumId w:val="20"/>
   </w:num>
   <w:num w:numId="19">
     <w:abstractNumId w:val="2"/>
   </w:num>
   <w:num w:numId="20">
-    <w:abstractNumId w:val="24"/>
+    <w:abstractNumId w:val="25"/>
   </w:num>
   <w:num w:numId="21">
     <w:abstractNumId w:val="1"/>
   </w:num>
   <w:num w:numId="22">
-    <w:abstractNumId w:val="23"/>
+    <w:abstractNumId w:val="24"/>
   </w:num>
   <w:num w:numId="23">
     <w:abstractNumId w:val="5"/>
@@ -17173,28 +15990,28 @@
     <w:abstractNumId w:val="13"/>
   </w:num>
   <w:num w:numId="25">
-    <w:abstractNumId w:val="25"/>
+    <w:abstractNumId w:val="26"/>
   </w:num>
   <w:num w:numId="26">
-    <w:abstractNumId w:val="37"/>
+    <w:abstractNumId w:val="38"/>
   </w:num>
   <w:num w:numId="27">
-    <w:abstractNumId w:val="28"/>
+    <w:abstractNumId w:val="29"/>
   </w:num>
   <w:num w:numId="28">
     <w:abstractNumId w:val="7"/>
   </w:num>
   <w:num w:numId="29">
-    <w:abstractNumId w:val="32"/>
+    <w:abstractNumId w:val="33"/>
   </w:num>
   <w:num w:numId="30">
-    <w:abstractNumId w:val="21"/>
+    <w:abstractNumId w:val="22"/>
   </w:num>
   <w:num w:numId="31">
-    <w:abstractNumId w:val="18"/>
+    <w:abstractNumId w:val="19"/>
   </w:num>
   <w:num w:numId="32">
-    <w:abstractNumId w:val="20"/>
+    <w:abstractNumId w:val="21"/>
   </w:num>
   <w:num w:numId="33">
     <w:abstractNumId w:val="8"/>
@@ -17203,28 +16020,31 @@
     <w:abstractNumId w:val="15"/>
   </w:num>
   <w:num w:numId="35">
-    <w:abstractNumId w:val="22"/>
+    <w:abstractNumId w:val="23"/>
   </w:num>
   <w:num w:numId="36">
     <w:abstractNumId w:val="17"/>
   </w:num>
   <w:num w:numId="37">
+    <w:abstractNumId w:val="28"/>
+  </w:num>
+  <w:num w:numId="38">
+    <w:abstractNumId w:val="40"/>
+  </w:num>
+  <w:num w:numId="39">
     <w:abstractNumId w:val="27"/>
   </w:num>
-  <w:num w:numId="38">
-    <w:abstractNumId w:val="39"/>
-  </w:num>
-  <w:num w:numId="39">
-    <w:abstractNumId w:val="26"/>
-  </w:num>
   <w:num w:numId="40">
-    <w:abstractNumId w:val="35"/>
+    <w:abstractNumId w:val="36"/>
   </w:num>
   <w:num w:numId="41">
     <w:abstractNumId w:val="3"/>
   </w:num>
   <w:num w:numId="42">
-    <w:abstractNumId w:val="30"/>
+    <w:abstractNumId w:val="31"/>
+  </w:num>
+  <w:num w:numId="43">
+    <w:abstractNumId w:val="18"/>
   </w:num>
   <w:numIdMacAtCleanup w:val="17"/>
 </w:numbering>
@@ -18069,7 +16889,7 @@
 </file>
 
 <file path=customXml/itemProps1.xml><?xml version="1.0" encoding="utf-8"?>
-<ds:datastoreItem xmlns:ds="http://schemas.openxmlformats.org/officeDocument/2006/customXml" ds:itemID="{72C388FF-9B8E-49CA-8699-F904267A0B60}">
+<ds:datastoreItem xmlns:ds="http://schemas.openxmlformats.org/officeDocument/2006/customXml" ds:itemID="{5C072D58-2839-4E9D-AB55-ED0EE48C2AE1}">
   <ds:schemaRefs>
     <ds:schemaRef ds:uri="http://schemas.openxmlformats.org/officeDocument/2006/bibliography"/>
   </ds:schemaRefs>

</xml_diff>